<commit_message>
add architecture and algorithms description
</commit_message>
<xml_diff>
--- a/course-work-technical-specification.docx
+++ b/course-work-technical-specification.docx
@@ -1906,6 +1906,117 @@
           </w:p>
         </w:tc>
       </w:tr>
+      <w:tr>
+        <w:tc>
+          <w:tcPr>
+            <w:tcW w:w="892" w:type="dxa"/>
+          </w:tcPr>
+          <w:p>
+            <w:pPr>
+              <w:widowControl w:val="0"/>
+              <w:adjustRightInd w:val="0"/>
+              <w:jc w:val="center"/>
+              <w:textAlignment w:val="baseline"/>
+              <w:rPr>
+                <w:rFonts w:ascii="Arial" w:hAnsi="Arial" w:cs="Arial"/>
+                <w:sz w:val="18"/>
+                <w:szCs w:val="18"/>
+                <w:lang w:val="en-US"/>
+              </w:rPr>
+            </w:pPr>
+            <w:r>
+              <w:rPr>
+                <w:rFonts w:ascii="Arial" w:hAnsi="Arial" w:cs="Arial"/>
+                <w:sz w:val="18"/>
+                <w:szCs w:val="18"/>
+                <w:lang w:val="en-US"/>
+              </w:rPr>
+              <w:t>1.4</w:t>
+            </w:r>
+          </w:p>
+        </w:tc>
+        <w:tc>
+          <w:tcPr>
+            <w:tcW w:w="1418" w:type="dxa"/>
+          </w:tcPr>
+          <w:p>
+            <w:pPr>
+              <w:widowControl w:val="0"/>
+              <w:adjustRightInd w:val="0"/>
+              <w:jc w:val="both"/>
+              <w:textAlignment w:val="baseline"/>
+              <w:rPr>
+                <w:rFonts w:ascii="Arial" w:hAnsi="Arial" w:cs="Arial"/>
+                <w:sz w:val="18"/>
+                <w:szCs w:val="18"/>
+                <w:lang w:val="en-US"/>
+              </w:rPr>
+            </w:pPr>
+            <w:r>
+              <w:rPr>
+                <w:rFonts w:ascii="Arial" w:hAnsi="Arial" w:cs="Arial"/>
+                <w:sz w:val="18"/>
+                <w:szCs w:val="18"/>
+                <w:lang w:val="en-US"/>
+              </w:rPr>
+              <w:t>25.20.2022</w:t>
+            </w:r>
+          </w:p>
+        </w:tc>
+        <w:tc>
+          <w:tcPr>
+            <w:tcW w:w="4806" w:type="dxa"/>
+          </w:tcPr>
+          <w:p>
+            <w:pPr>
+              <w:widowControl w:val="0"/>
+              <w:adjustRightInd w:val="0"/>
+              <w:jc w:val="both"/>
+              <w:textAlignment w:val="baseline"/>
+              <w:rPr>
+                <w:rFonts w:ascii="Arial" w:hAnsi="Arial" w:cs="Arial"/>
+                <w:sz w:val="18"/>
+                <w:szCs w:val="18"/>
+              </w:rPr>
+            </w:pPr>
+            <w:r>
+              <w:rPr>
+                <w:rFonts w:ascii="Arial" w:hAnsi="Arial" w:cs="Arial"/>
+                <w:sz w:val="18"/>
+                <w:szCs w:val="18"/>
+              </w:rPr>
+              <w:t>Добавление описания архитектуры, алгоритмов и логики работы приложения.</w:t>
+            </w:r>
+          </w:p>
+        </w:tc>
+        <w:tc>
+          <w:tcPr>
+            <w:tcW w:w="2244" w:type="dxa"/>
+          </w:tcPr>
+          <w:p>
+            <w:pPr>
+              <w:widowControl w:val="0"/>
+              <w:adjustRightInd w:val="0"/>
+              <w:jc w:val="both"/>
+              <w:textAlignment w:val="baseline"/>
+              <w:rPr>
+                <w:rFonts w:ascii="Arial" w:hAnsi="Arial" w:cs="Arial"/>
+                <w:sz w:val="18"/>
+                <w:szCs w:val="18"/>
+                <w:lang w:val="en-US"/>
+              </w:rPr>
+            </w:pPr>
+            <w:r>
+              <w:rPr>
+                <w:rFonts w:ascii="Arial" w:hAnsi="Arial" w:cs="Arial"/>
+                <w:sz w:val="18"/>
+                <w:szCs w:val="18"/>
+              </w:rPr>
+              <w:t>Соколова Ю. А.</w:t>
+            </w:r>
+          </w:p>
+        </w:tc>
+      </w:tr>
     </w:tbl>
     <w:p>
       <w:pPr>
@@ -2712,22 +2823,35 @@
         <w:t>Возможность игроком ввода своего никнейма для сохранения рекорда после завершения игры.</w:t>
       </w:r>
     </w:p>
+    <w:p/>
     <w:p>
       <w:r>
         <w:t>Сохранение рекордов пользователей в файл.</w:t>
       </w:r>
     </w:p>
-    <w:p>
-      <w:r>
-        <w:t>Отображение рекордов десяти лучших пользователей в порядке возрастания (чем меньше смертей понадобилось пользователю для прохождения всех уровней, тем выше его место в таблице рекордов) на странице рекордов. Загрузка данных для таблицы рекордов происходит из файла.</w:t>
-      </w:r>
-    </w:p>
-    <w:p>
-      <w:r>
-        <w:t>Текст справки для графического и консольного вариантов также загружается из файла.</w:t>
-      </w:r>
-      <w:bookmarkStart w:id="5" w:name="_GoBack"/>
-      <w:bookmarkEnd w:id="5"/>
+    <w:p/>
+    <w:p>
+      <w:r>
+        <w:t>Отображение рекордов десяти лучших пользователей в порядке возрастания (чем меньше смертей понадобилось пользователю для прохождения всех уровней, тем выше его место в таблице рекордов) на странице рекордов. Загрузка данных для таблицы рекордов</w:t>
+      </w:r>
+      <w:r>
+        <w:t xml:space="preserve"> графического и консольного вариантов приложения</w:t>
+      </w:r>
+      <w:r>
+        <w:t xml:space="preserve"> происходит из файла.</w:t>
+      </w:r>
+    </w:p>
+    <w:p/>
+    <w:p>
+      <w:r>
+        <w:t>Текст справки для графического и консольного вариантов также загружается из файл</w:t>
+      </w:r>
+      <w:r>
+        <w:t>ов</w:t>
+      </w:r>
+      <w:r>
+        <w:t>.</w:t>
+      </w:r>
     </w:p>
     <w:p/>
     <w:p>
@@ -2751,14 +2875,13 @@
     <w:p/>
     <w:p>
       <w:r>
-        <w:t xml:space="preserve">В самом начале любого уровня недоступны все игровые объекты, кроме игрового квадрата и постоянного съедобного квадрата. Игровые объекты становятся доступными и начинают выдавать препятствия после </w:t>
-      </w:r>
-      <w:r>
-        <w:lastRenderedPageBreak/>
-        <w:t>первого съедения постоянного съедобного квадрата.</w:t>
+        <w:t>В самом начале любого уровня недоступны все игровые объекты, кроме игрового квадрата и постоянного съедобного квадрата. Игровые объекты становятся доступными и начинают выдавать препятствия после первого съедения постоянного съедобного квадрата.</w:t>
       </w:r>
       <w:r>
         <w:t xml:space="preserve"> Пока игровые объекты неактивны они не являются препятствиями и сами не выдают препятствия.</w:t>
+      </w:r>
+      <w:r>
+        <w:t xml:space="preserve"> Когда игровые объекты активны они могут быть доступными для съедения или недоступными (зависит от текущих размеров игрового квадрата). Требуется реализовать возможность изменения состояния игровых объектов, находящихся на поле, по событиям.</w:t>
       </w:r>
     </w:p>
     <w:p/>
@@ -2971,7 +3094,11 @@
         <w:t xml:space="preserve"> Прямоугольник является препятствием только </w:t>
       </w:r>
       <w:r>
-        <w:t>пока его размер меньше размера игрового квадрата, в противном случае он будет доступен для съедения и перестанет быть препятствием. У прямоугольника есть линейная траектория (невидимая линия, вдоль которой прямоугольник движется от начала до конца и обратно). Требуется реализовать движение прямоугольника по линейной траектории.</w:t>
+        <w:t xml:space="preserve">пока его размер меньше размера игрового квадрата, в противном случае он будет доступен для съедения и перестанет быть препятствием. У </w:t>
+      </w:r>
+      <w:r>
+        <w:lastRenderedPageBreak/>
+        <w:t>прямоугольника есть линейная траектория (невидимая линия, вдоль которой прямоугольник движется от начала до конца и обратно). Требуется реализовать движение прямоугольника по линейной траектории.</w:t>
       </w:r>
     </w:p>
     <w:p/>
@@ -2979,60 +3106,1330 @@
       <w:pPr>
         <w:pStyle w:val="3"/>
       </w:pPr>
-      <w:bookmarkStart w:id="6" w:name="_Toc272312959"/>
-      <w:r>
+      <w:bookmarkStart w:id="5" w:name="_Toc272312959"/>
+      <w:r>
+        <w:t>Архитектура приложения</w:t>
+      </w:r>
+      <w:bookmarkEnd w:id="5"/>
+    </w:p>
+    <w:p>
+      <w:pPr>
+        <w:rPr>
+          <w:color w:val="FF0000"/>
+        </w:rPr>
+      </w:pPr>
+      <w:r>
+        <w:rPr>
+          <w:color w:val="FF0000"/>
+        </w:rPr>
+        <w:t>[</w:t>
+      </w:r>
+      <w:r>
+        <w:rPr>
+          <w:color w:val="FF0000"/>
+        </w:rPr>
+        <w:t>Здесь необходимо разработать общую архитектуру приложения (обязательно приложить графический вариант). Также необходимо описать взаимосвязь и что должны делать различные части приложения. Не нужно описывать буквально, с точностью до имён классов и методов. Это описательная часть, но от неё зависит насколько правильно будет разработано приложение.</w:t>
+      </w:r>
+      <w:r>
+        <w:rPr>
+          <w:color w:val="FF0000"/>
+        </w:rPr>
+        <w:t>]</w:t>
+      </w:r>
+    </w:p>
+    <w:p>
+      <w:pPr>
+        <w:rPr>
+          <w:color w:val="FF0000"/>
+        </w:rPr>
+      </w:pPr>
+    </w:p>
+    <w:p>
+      <w:pPr>
+        <w:rPr>
+          <w:color w:val="000000" w:themeColor="text1"/>
+        </w:rPr>
+      </w:pPr>
+      <w:r>
+        <w:rPr>
+          <w:color w:val="000000" w:themeColor="text1"/>
+        </w:rPr>
+        <w:t xml:space="preserve">Архитектура приложения строится на шаблоне </w:t>
+      </w:r>
+      <w:r>
+        <w:rPr>
+          <w:color w:val="000000" w:themeColor="text1"/>
+          <w:lang w:val="en-US"/>
+        </w:rPr>
+        <w:t>MVC</w:t>
+      </w:r>
+      <w:r>
+        <w:rPr>
+          <w:color w:val="000000" w:themeColor="text1"/>
+        </w:rPr>
+        <w:t xml:space="preserve"> (Модель – Представление – Контроллер)</w:t>
+      </w:r>
+      <w:r>
+        <w:rPr>
+          <w:color w:val="000000" w:themeColor="text1"/>
+        </w:rPr>
+        <w:t>.</w:t>
+      </w:r>
+    </w:p>
+    <w:p>
+      <w:pPr>
+        <w:rPr>
+          <w:color w:val="000000" w:themeColor="text1"/>
+        </w:rPr>
+      </w:pPr>
+    </w:p>
+    <w:p>
+      <w:pPr>
+        <w:rPr>
+          <w:color w:val="000000" w:themeColor="text1"/>
+        </w:rPr>
+      </w:pPr>
+      <w:r>
+        <w:rPr>
+          <w:color w:val="000000" w:themeColor="text1"/>
+        </w:rPr>
+        <w:t>Модель отвечает за логику работы приложения.</w:t>
+      </w:r>
+    </w:p>
+    <w:p>
+      <w:pPr>
+        <w:rPr>
+          <w:color w:val="000000" w:themeColor="text1"/>
+        </w:rPr>
+      </w:pPr>
+      <w:r>
+        <w:rPr>
+          <w:color w:val="000000" w:themeColor="text1"/>
+        </w:rPr>
+        <w:t>Контроллер осуществляет взаимодействие с пользователем, передает команды модели</w:t>
+      </w:r>
+      <w:r>
+        <w:rPr>
+          <w:color w:val="000000" w:themeColor="text1"/>
+        </w:rPr>
+        <w:t>, создает представления, а также осуществляет взаимодействие с другими контроллерами.</w:t>
+      </w:r>
+    </w:p>
+    <w:p>
+      <w:pPr>
+        <w:rPr>
+          <w:color w:val="000000" w:themeColor="text1"/>
+        </w:rPr>
+      </w:pPr>
+    </w:p>
+    <w:p>
+      <w:pPr>
+        <w:keepNext/>
+        <w:jc w:val="center"/>
+      </w:pPr>
+      <w:r>
+        <w:rPr>
+          <w:color w:val="000000" w:themeColor="text1"/>
+        </w:rPr>
+        <w:drawing>
+          <wp:inline distT="0" distB="0" distL="0" distR="0" wp14:anchorId="66B12326" wp14:editId="37FC33C4">
+            <wp:extent cx="3331028" cy="1462290"/>
+            <wp:effectExtent l="0" t="0" r="3175" b="5080"/>
+            <wp:docPr id="42" name="Рисунок 42"/>
+            <wp:cNvGraphicFramePr>
+              <a:graphicFrameLocks xmlns:a="http://schemas.openxmlformats.org/drawingml/2006/main" noChangeAspect="1"/>
+            </wp:cNvGraphicFramePr>
+            <a:graphic xmlns:a="http://schemas.openxmlformats.org/drawingml/2006/main">
+              <a:graphicData uri="http://schemas.openxmlformats.org/drawingml/2006/picture">
+                <pic:pic xmlns:pic="http://schemas.openxmlformats.org/drawingml/2006/picture">
+                  <pic:nvPicPr>
+                    <pic:cNvPr id="1" name=""/>
+                    <pic:cNvPicPr/>
+                  </pic:nvPicPr>
+                  <pic:blipFill>
+                    <a:blip r:embed="rId9"/>
+                    <a:stretch>
+                      <a:fillRect/>
+                    </a:stretch>
+                  </pic:blipFill>
+                  <pic:spPr>
+                    <a:xfrm>
+                      <a:off x="0" y="0"/>
+                      <a:ext cx="3368623" cy="1478794"/>
+                    </a:xfrm>
+                    <a:prstGeom prst="rect">
+                      <a:avLst/>
+                    </a:prstGeom>
+                  </pic:spPr>
+                </pic:pic>
+              </a:graphicData>
+            </a:graphic>
+          </wp:inline>
+        </w:drawing>
+      </w:r>
+    </w:p>
+    <w:p>
+      <w:pPr>
+        <w:jc w:val="center"/>
+        <w:rPr>
+          <w:color w:val="000000" w:themeColor="text1"/>
+        </w:rPr>
+      </w:pPr>
+      <w:r>
+        <w:t xml:space="preserve">Рисунок </w:t>
+      </w:r>
+      <w:fldSimple w:instr=" SEQ Рисунок \* ARABIC ">
+        <w:r>
+          <w:rPr>
+            <w:noProof/>
+          </w:rPr>
+          <w:t>1</w:t>
+        </w:r>
+      </w:fldSimple>
+      <w:r>
+        <w:t xml:space="preserve"> - Общий вид взаимодействия модели, представления и контроллера в приложении</w:t>
+      </w:r>
+    </w:p>
+    <w:p>
+      <w:pPr>
+        <w:rPr>
+          <w:color w:val="000000" w:themeColor="text1"/>
+        </w:rPr>
+      </w:pPr>
+    </w:p>
+    <w:p>
+      <w:pPr>
+        <w:rPr>
+          <w:color w:val="000000" w:themeColor="text1"/>
+        </w:rPr>
+      </w:pPr>
+      <w:r>
+        <w:rPr>
+          <w:color w:val="000000" w:themeColor="text1"/>
+        </w:rPr>
+        <w:t>Под представлением, моделью и контроллером подразумевается не один класс, а группа классов, относящихся к представлению, модели и контроллеру.</w:t>
+      </w:r>
+    </w:p>
+    <w:p>
+      <w:pPr>
+        <w:rPr>
+          <w:color w:val="000000" w:themeColor="text1"/>
+        </w:rPr>
+      </w:pPr>
+    </w:p>
+    <w:p>
+      <w:pPr>
+        <w:rPr>
+          <w:color w:val="000000" w:themeColor="text1"/>
+          <w:lang w:val="en-US"/>
+        </w:rPr>
+      </w:pPr>
+      <w:r>
+        <w:rPr>
+          <w:color w:val="000000" w:themeColor="text1"/>
+        </w:rPr>
+        <w:t xml:space="preserve">В игровом приложении </w:t>
+      </w:r>
+      <w:proofErr w:type="spellStart"/>
+      <w:r>
+        <w:rPr>
+          <w:color w:val="000000" w:themeColor="text1"/>
+          <w:lang w:val="en-US"/>
+        </w:rPr>
+        <w:t>ToughGrowth</w:t>
+      </w:r>
+      <w:proofErr w:type="spellEnd"/>
+      <w:r>
+        <w:rPr>
+          <w:color w:val="000000" w:themeColor="text1"/>
+        </w:rPr>
+        <w:t xml:space="preserve"> </w:t>
+      </w:r>
+      <w:r>
+        <w:rPr>
+          <w:color w:val="000000" w:themeColor="text1"/>
+        </w:rPr>
+        <w:t xml:space="preserve">каждая часть приложения организована с помощью </w:t>
+      </w:r>
+      <w:r>
+        <w:rPr>
+          <w:color w:val="000000" w:themeColor="text1"/>
+          <w:lang w:val="en-US"/>
+        </w:rPr>
+        <w:t>MVC.</w:t>
+      </w:r>
+    </w:p>
+    <w:p>
+      <w:pPr>
+        <w:rPr>
+          <w:color w:val="000000" w:themeColor="text1"/>
+        </w:rPr>
+      </w:pPr>
+      <w:r>
+        <w:rPr>
+          <w:color w:val="000000" w:themeColor="text1"/>
+        </w:rPr>
+        <w:t xml:space="preserve">Приложение можно разделить на следующие </w:t>
+      </w:r>
+      <w:r>
+        <w:rPr>
+          <w:b/>
+          <w:color w:val="000000" w:themeColor="text1"/>
+        </w:rPr>
+        <w:t>базовые</w:t>
+      </w:r>
+      <w:r>
+        <w:rPr>
+          <w:color w:val="000000" w:themeColor="text1"/>
+        </w:rPr>
+        <w:t xml:space="preserve"> части:</w:t>
+      </w:r>
+    </w:p>
+    <w:p>
+      <w:pPr>
+        <w:pStyle w:val="af4"/>
+        <w:numPr>
+          <w:ilvl w:val="0"/>
+          <w:numId w:val="10"/>
+        </w:numPr>
+        <w:rPr>
+          <w:color w:val="000000" w:themeColor="text1"/>
+        </w:rPr>
+      </w:pPr>
+      <w:r>
+        <w:rPr>
+          <w:color w:val="000000" w:themeColor="text1"/>
+        </w:rPr>
+        <w:t>главное меню;</w:t>
+      </w:r>
+    </w:p>
+    <w:p>
+      <w:pPr>
+        <w:pStyle w:val="af4"/>
+        <w:numPr>
+          <w:ilvl w:val="0"/>
+          <w:numId w:val="10"/>
+        </w:numPr>
+        <w:rPr>
+          <w:color w:val="000000" w:themeColor="text1"/>
+        </w:rPr>
+      </w:pPr>
+      <w:r>
+        <w:rPr>
+          <w:color w:val="000000" w:themeColor="text1"/>
+        </w:rPr>
+        <w:t>рекорды;</w:t>
+      </w:r>
+    </w:p>
+    <w:p>
+      <w:pPr>
+        <w:pStyle w:val="af4"/>
+        <w:numPr>
+          <w:ilvl w:val="0"/>
+          <w:numId w:val="10"/>
+        </w:numPr>
+        <w:rPr>
+          <w:color w:val="000000" w:themeColor="text1"/>
+        </w:rPr>
+      </w:pPr>
+      <w:r>
+        <w:rPr>
+          <w:color w:val="000000" w:themeColor="text1"/>
+        </w:rPr>
+        <w:t>справка;</w:t>
+      </w:r>
+    </w:p>
+    <w:p>
+      <w:pPr>
+        <w:pStyle w:val="af4"/>
+        <w:numPr>
+          <w:ilvl w:val="0"/>
+          <w:numId w:val="10"/>
+        </w:numPr>
+        <w:rPr>
+          <w:color w:val="000000" w:themeColor="text1"/>
+        </w:rPr>
+      </w:pPr>
+      <w:r>
+        <w:rPr>
+          <w:color w:val="000000" w:themeColor="text1"/>
+        </w:rPr>
+        <w:t>игра:</w:t>
+      </w:r>
+    </w:p>
+    <w:p>
+      <w:pPr>
+        <w:pStyle w:val="af4"/>
+        <w:numPr>
+          <w:ilvl w:val="1"/>
+          <w:numId w:val="10"/>
+        </w:numPr>
+        <w:rPr>
+          <w:color w:val="000000" w:themeColor="text1"/>
+        </w:rPr>
+      </w:pPr>
+      <w:r>
+        <w:rPr>
+          <w:color w:val="000000" w:themeColor="text1"/>
+        </w:rPr>
+        <w:t>уровень 1;</w:t>
+      </w:r>
+    </w:p>
+    <w:p>
+      <w:pPr>
+        <w:pStyle w:val="af4"/>
+        <w:ind w:left="1440"/>
+        <w:rPr>
+          <w:color w:val="000000" w:themeColor="text1"/>
+          <w:lang w:val="en-US"/>
+        </w:rPr>
+      </w:pPr>
+      <w:r>
+        <w:rPr>
+          <w:color w:val="000000" w:themeColor="text1"/>
+          <w:lang w:val="en-US"/>
+        </w:rPr>
+        <w:t xml:space="preserve">     . . . </w:t>
+      </w:r>
+    </w:p>
+    <w:p>
+      <w:pPr>
+        <w:pStyle w:val="af4"/>
+        <w:numPr>
+          <w:ilvl w:val="1"/>
+          <w:numId w:val="10"/>
+        </w:numPr>
+        <w:rPr>
+          <w:color w:val="000000" w:themeColor="text1"/>
+        </w:rPr>
+      </w:pPr>
+      <w:r>
+        <w:rPr>
+          <w:color w:val="000000" w:themeColor="text1"/>
+        </w:rPr>
+        <w:t>уровень 10</w:t>
+      </w:r>
+      <w:r>
+        <w:rPr>
+          <w:color w:val="000000" w:themeColor="text1"/>
+          <w:lang w:val="en-US"/>
+        </w:rPr>
+        <w:t>.</w:t>
+      </w:r>
+    </w:p>
+    <w:p>
+      <w:pPr>
+        <w:keepNext/>
+        <w:jc w:val="center"/>
+      </w:pPr>
+      <w:r>
+        <w:rPr>
+          <w:color w:val="000000" w:themeColor="text1"/>
+        </w:rPr>
+        <w:drawing>
+          <wp:inline distT="0" distB="0" distL="0" distR="0" wp14:anchorId="04EB3125" wp14:editId="6757C59F">
+            <wp:extent cx="2584268" cy="777518"/>
+            <wp:effectExtent l="0" t="0" r="6985" b="3810"/>
+            <wp:docPr id="45" name="Рисунок 45"/>
+            <wp:cNvGraphicFramePr>
+              <a:graphicFrameLocks xmlns:a="http://schemas.openxmlformats.org/drawingml/2006/main" noChangeAspect="1"/>
+            </wp:cNvGraphicFramePr>
+            <a:graphic xmlns:a="http://schemas.openxmlformats.org/drawingml/2006/main">
+              <a:graphicData uri="http://schemas.openxmlformats.org/drawingml/2006/picture">
+                <pic:pic xmlns:pic="http://schemas.openxmlformats.org/drawingml/2006/picture">
+                  <pic:nvPicPr>
+                    <pic:cNvPr id="1" name=""/>
+                    <pic:cNvPicPr/>
+                  </pic:nvPicPr>
+                  <pic:blipFill>
+                    <a:blip r:embed="rId10"/>
+                    <a:stretch>
+                      <a:fillRect/>
+                    </a:stretch>
+                  </pic:blipFill>
+                  <pic:spPr>
+                    <a:xfrm>
+                      <a:off x="0" y="0"/>
+                      <a:ext cx="2634065" cy="792500"/>
+                    </a:xfrm>
+                    <a:prstGeom prst="rect">
+                      <a:avLst/>
+                    </a:prstGeom>
+                  </pic:spPr>
+                </pic:pic>
+              </a:graphicData>
+            </a:graphic>
+          </wp:inline>
+        </w:drawing>
+      </w:r>
+    </w:p>
+    <w:p>
+      <w:pPr>
+        <w:jc w:val="center"/>
+        <w:rPr>
+          <w:color w:val="000000" w:themeColor="text1"/>
+        </w:rPr>
+      </w:pPr>
+      <w:r>
+        <w:t xml:space="preserve">Рисунок </w:t>
+      </w:r>
+      <w:fldSimple w:instr=" SEQ Рисунок \* ARABIC ">
+        <w:r>
+          <w:rPr>
+            <w:noProof/>
+          </w:rPr>
+          <w:t>2</w:t>
+        </w:r>
+      </w:fldSimple>
+      <w:r>
+        <w:t xml:space="preserve"> – Базовая архитектура </w:t>
+      </w:r>
+      <w:r>
+        <w:rPr>
+          <w:lang w:val="en-US"/>
+        </w:rPr>
+        <w:t>MVC</w:t>
+      </w:r>
+      <w:r>
+        <w:t xml:space="preserve"> </w:t>
+      </w:r>
+      <w:r>
+        <w:t>меню</w:t>
+      </w:r>
+    </w:p>
+    <w:p>
+      <w:pPr>
+        <w:jc w:val="center"/>
+        <w:rPr>
+          <w:color w:val="000000" w:themeColor="text1"/>
+        </w:rPr>
+      </w:pPr>
+    </w:p>
+    <w:p>
+      <w:pPr>
+        <w:keepNext/>
+        <w:jc w:val="center"/>
+      </w:pPr>
+      <w:r>
+        <w:rPr>
+          <w:color w:val="000000" w:themeColor="text1"/>
+        </w:rPr>
+        <w:drawing>
+          <wp:inline distT="0" distB="0" distL="0" distR="0" wp14:anchorId="45869AD7" wp14:editId="0A03AF3C">
+            <wp:extent cx="2443842" cy="684276"/>
+            <wp:effectExtent l="0" t="0" r="0" b="1905"/>
+            <wp:docPr id="46" name="Рисунок 46"/>
+            <wp:cNvGraphicFramePr>
+              <a:graphicFrameLocks xmlns:a="http://schemas.openxmlformats.org/drawingml/2006/main" noChangeAspect="1"/>
+            </wp:cNvGraphicFramePr>
+            <a:graphic xmlns:a="http://schemas.openxmlformats.org/drawingml/2006/main">
+              <a:graphicData uri="http://schemas.openxmlformats.org/drawingml/2006/picture">
+                <pic:pic xmlns:pic="http://schemas.openxmlformats.org/drawingml/2006/picture">
+                  <pic:nvPicPr>
+                    <pic:cNvPr id="1" name=""/>
+                    <pic:cNvPicPr/>
+                  </pic:nvPicPr>
+                  <pic:blipFill>
+                    <a:blip r:embed="rId11"/>
+                    <a:stretch>
+                      <a:fillRect/>
+                    </a:stretch>
+                  </pic:blipFill>
+                  <pic:spPr>
+                    <a:xfrm>
+                      <a:off x="0" y="0"/>
+                      <a:ext cx="2479408" cy="694235"/>
+                    </a:xfrm>
+                    <a:prstGeom prst="rect">
+                      <a:avLst/>
+                    </a:prstGeom>
+                  </pic:spPr>
+                </pic:pic>
+              </a:graphicData>
+            </a:graphic>
+          </wp:inline>
+        </w:drawing>
+      </w:r>
+    </w:p>
+    <w:p>
+      <w:pPr>
+        <w:jc w:val="center"/>
+      </w:pPr>
+      <w:r>
+        <w:t xml:space="preserve">Рисунок </w:t>
+      </w:r>
+      <w:fldSimple w:instr=" SEQ Рисунок \* ARABIC ">
+        <w:r>
+          <w:rPr>
+            <w:noProof/>
+          </w:rPr>
+          <w:t>3</w:t>
+        </w:r>
+      </w:fldSimple>
+      <w:r>
+        <w:t xml:space="preserve"> – Базовая архитектура </w:t>
+      </w:r>
+      <w:r>
+        <w:rPr>
+          <w:lang w:val="en-US"/>
+        </w:rPr>
+        <w:t>MVC</w:t>
+      </w:r>
+      <w:r>
+        <w:t xml:space="preserve"> </w:t>
+      </w:r>
+      <w:r>
+        <w:t>рекордов</w:t>
+      </w:r>
+    </w:p>
+    <w:p>
+      <w:pPr>
+        <w:jc w:val="center"/>
+        <w:rPr>
+          <w:color w:val="000000" w:themeColor="text1"/>
+        </w:rPr>
+      </w:pPr>
+    </w:p>
+    <w:p>
+      <w:pPr>
+        <w:keepNext/>
+        <w:jc w:val="center"/>
+      </w:pPr>
+      <w:r>
+        <w:rPr>
+          <w:color w:val="000000" w:themeColor="text1"/>
+        </w:rPr>
+        <w:drawing>
+          <wp:inline distT="0" distB="0" distL="0" distR="0" wp14:anchorId="33A235A9" wp14:editId="78558E85">
+            <wp:extent cx="2831374" cy="706347"/>
+            <wp:effectExtent l="0" t="0" r="7620" b="0"/>
+            <wp:docPr id="44" name="Рисунок 44"/>
+            <wp:cNvGraphicFramePr>
+              <a:graphicFrameLocks xmlns:a="http://schemas.openxmlformats.org/drawingml/2006/main" noChangeAspect="1"/>
+            </wp:cNvGraphicFramePr>
+            <a:graphic xmlns:a="http://schemas.openxmlformats.org/drawingml/2006/main">
+              <a:graphicData uri="http://schemas.openxmlformats.org/drawingml/2006/picture">
+                <pic:pic xmlns:pic="http://schemas.openxmlformats.org/drawingml/2006/picture">
+                  <pic:nvPicPr>
+                    <pic:cNvPr id="1" name=""/>
+                    <pic:cNvPicPr/>
+                  </pic:nvPicPr>
+                  <pic:blipFill>
+                    <a:blip r:embed="rId12"/>
+                    <a:stretch>
+                      <a:fillRect/>
+                    </a:stretch>
+                  </pic:blipFill>
+                  <pic:spPr>
+                    <a:xfrm>
+                      <a:off x="0" y="0"/>
+                      <a:ext cx="2860012" cy="713491"/>
+                    </a:xfrm>
+                    <a:prstGeom prst="rect">
+                      <a:avLst/>
+                    </a:prstGeom>
+                  </pic:spPr>
+                </pic:pic>
+              </a:graphicData>
+            </a:graphic>
+          </wp:inline>
+        </w:drawing>
+      </w:r>
+    </w:p>
+    <w:p>
+      <w:pPr>
+        <w:jc w:val="center"/>
+      </w:pPr>
+      <w:r>
+        <w:t xml:space="preserve">Рисунок </w:t>
+      </w:r>
+      <w:fldSimple w:instr=" SEQ Рисунок \* ARABIC ">
+        <w:r>
+          <w:rPr>
+            <w:noProof/>
+          </w:rPr>
+          <w:t>4</w:t>
+        </w:r>
+      </w:fldSimple>
+      <w:r>
+        <w:t xml:space="preserve"> – Базовая архитектура </w:t>
+      </w:r>
+      <w:r>
+        <w:rPr>
+          <w:lang w:val="en-US"/>
+        </w:rPr>
+        <w:t>MVC</w:t>
+      </w:r>
+      <w:r>
+        <w:t xml:space="preserve"> </w:t>
+      </w:r>
+      <w:r>
+        <w:t>справки</w:t>
+      </w:r>
+    </w:p>
+    <w:p>
+      <w:pPr>
+        <w:jc w:val="center"/>
+      </w:pPr>
+    </w:p>
+    <w:p>
+      <w:r>
+        <w:t xml:space="preserve">Логика игры для каждого уровня остаётся постоянной: на игровом поле есть группа игровых объектов, которая генерирует препятствия, игровой квадрат и постоянных съедобный квадрат, поэтому модель </w:t>
+      </w:r>
+      <w:r>
+        <w:t>для всех уровней игры одна, так же, как и контроллер, так как управление игрой на всех уровнях одинаковое.</w:t>
+      </w:r>
+    </w:p>
+    <w:p>
+      <w:pPr>
+        <w:jc w:val="center"/>
+      </w:pPr>
+    </w:p>
+    <w:p>
+      <w:pPr>
+        <w:keepNext/>
+        <w:jc w:val="center"/>
+      </w:pPr>
+      <w:r>
+        <w:drawing>
+          <wp:inline distT="0" distB="0" distL="0" distR="0" wp14:anchorId="77F84218" wp14:editId="1F00F872">
+            <wp:extent cx="3042557" cy="2397014"/>
+            <wp:effectExtent l="0" t="0" r="5715" b="3810"/>
+            <wp:docPr id="52" name="Рисунок 52"/>
+            <wp:cNvGraphicFramePr>
+              <a:graphicFrameLocks xmlns:a="http://schemas.openxmlformats.org/drawingml/2006/main" noChangeAspect="1"/>
+            </wp:cNvGraphicFramePr>
+            <a:graphic xmlns:a="http://schemas.openxmlformats.org/drawingml/2006/main">
+              <a:graphicData uri="http://schemas.openxmlformats.org/drawingml/2006/picture">
+                <pic:pic xmlns:pic="http://schemas.openxmlformats.org/drawingml/2006/picture">
+                  <pic:nvPicPr>
+                    <pic:cNvPr id="1" name=""/>
+                    <pic:cNvPicPr/>
+                  </pic:nvPicPr>
+                  <pic:blipFill>
+                    <a:blip r:embed="rId13"/>
+                    <a:stretch>
+                      <a:fillRect/>
+                    </a:stretch>
+                  </pic:blipFill>
+                  <pic:spPr>
+                    <a:xfrm>
+                      <a:off x="0" y="0"/>
+                      <a:ext cx="3077991" cy="2424930"/>
+                    </a:xfrm>
+                    <a:prstGeom prst="rect">
+                      <a:avLst/>
+                    </a:prstGeom>
+                  </pic:spPr>
+                </pic:pic>
+              </a:graphicData>
+            </a:graphic>
+          </wp:inline>
+        </w:drawing>
+      </w:r>
+    </w:p>
+    <w:p>
+      <w:pPr>
+        <w:jc w:val="center"/>
+      </w:pPr>
+      <w:r>
+        <w:t xml:space="preserve">Рисунок </w:t>
+      </w:r>
+      <w:fldSimple w:instr=" SEQ Рисунок \* ARABIC ">
+        <w:r>
+          <w:rPr>
+            <w:noProof/>
+          </w:rPr>
+          <w:t>5</w:t>
+        </w:r>
+      </w:fldSimple>
+      <w:r>
+        <w:t xml:space="preserve"> – Базовая архитектура </w:t>
+      </w:r>
+      <w:r>
+        <w:rPr>
+          <w:lang w:val="en-US"/>
+        </w:rPr>
+        <w:t>MVC</w:t>
+      </w:r>
+      <w:r>
+        <w:t xml:space="preserve"> для игры</w:t>
+      </w:r>
+    </w:p>
+    <w:p/>
+    <w:p>
+      <w:pPr>
+        <w:rPr>
+          <w:color w:val="000000" w:themeColor="text1"/>
+        </w:rPr>
+      </w:pPr>
+      <w:r>
+        <w:rPr>
+          <w:color w:val="000000" w:themeColor="text1"/>
+        </w:rPr>
+        <w:t>Приложение должно быть в двух вариантах: графический и консольный</w:t>
+      </w:r>
+      <w:r>
+        <w:rPr>
+          <w:color w:val="000000" w:themeColor="text1"/>
+        </w:rPr>
+        <w:t>.</w:t>
+      </w:r>
+      <w:r>
+        <w:rPr>
+          <w:color w:val="000000" w:themeColor="text1"/>
+        </w:rPr>
+        <w:t xml:space="preserve"> К функциям контроллера относится создание представлений.</w:t>
+      </w:r>
+      <w:r>
+        <w:rPr>
+          <w:color w:val="000000" w:themeColor="text1"/>
+        </w:rPr>
+        <w:t xml:space="preserve"> Таким образом, представления</w:t>
+      </w:r>
+      <w:r>
+        <w:rPr>
+          <w:color w:val="000000" w:themeColor="text1"/>
+        </w:rPr>
+        <w:t xml:space="preserve"> и контроллеры</w:t>
+      </w:r>
+      <w:r>
+        <w:rPr>
+          <w:color w:val="000000" w:themeColor="text1"/>
+        </w:rPr>
+        <w:t xml:space="preserve"> будут различаться для консольного графического вариантов</w:t>
+      </w:r>
+      <w:r>
+        <w:rPr>
+          <w:color w:val="000000" w:themeColor="text1"/>
+        </w:rPr>
+        <w:t>, но при этом вся логика работы останется в одном представлении.</w:t>
+      </w:r>
+    </w:p>
+    <w:p>
+      <w:pPr>
+        <w:keepNext/>
+        <w:jc w:val="center"/>
+      </w:pPr>
+      <w:r>
+        <w:rPr>
+          <w:color w:val="000000" w:themeColor="text1"/>
+        </w:rPr>
+        <w:drawing>
+          <wp:inline distT="0" distB="0" distL="0" distR="0" wp14:anchorId="5669DDFE" wp14:editId="4A38930A">
+            <wp:extent cx="3987437" cy="1789936"/>
+            <wp:effectExtent l="0" t="0" r="0" b="1270"/>
+            <wp:docPr id="48" name="Рисунок 48"/>
+            <wp:cNvGraphicFramePr>
+              <a:graphicFrameLocks xmlns:a="http://schemas.openxmlformats.org/drawingml/2006/main" noChangeAspect="1"/>
+            </wp:cNvGraphicFramePr>
+            <a:graphic xmlns:a="http://schemas.openxmlformats.org/drawingml/2006/main">
+              <a:graphicData uri="http://schemas.openxmlformats.org/drawingml/2006/picture">
+                <pic:pic xmlns:pic="http://schemas.openxmlformats.org/drawingml/2006/picture">
+                  <pic:nvPicPr>
+                    <pic:cNvPr id="1" name=""/>
+                    <pic:cNvPicPr/>
+                  </pic:nvPicPr>
+                  <pic:blipFill>
+                    <a:blip r:embed="rId14"/>
+                    <a:stretch>
+                      <a:fillRect/>
+                    </a:stretch>
+                  </pic:blipFill>
+                  <pic:spPr>
+                    <a:xfrm>
+                      <a:off x="0" y="0"/>
+                      <a:ext cx="4020383" cy="1804725"/>
+                    </a:xfrm>
+                    <a:prstGeom prst="rect">
+                      <a:avLst/>
+                    </a:prstGeom>
+                  </pic:spPr>
+                </pic:pic>
+              </a:graphicData>
+            </a:graphic>
+          </wp:inline>
+        </w:drawing>
+      </w:r>
+    </w:p>
+    <w:p>
+      <w:pPr>
+        <w:jc w:val="center"/>
+        <w:rPr>
+          <w:color w:val="000000" w:themeColor="text1"/>
+        </w:rPr>
+      </w:pPr>
+      <w:r>
+        <w:t xml:space="preserve">Рисунок </w:t>
+      </w:r>
+      <w:fldSimple w:instr=" SEQ Рисунок \* ARABIC ">
+        <w:r>
+          <w:rPr>
+            <w:noProof/>
+          </w:rPr>
+          <w:t>6</w:t>
+        </w:r>
+      </w:fldSimple>
+      <w:r>
+        <w:t xml:space="preserve"> - Общее представление </w:t>
+      </w:r>
+      <w:r>
+        <w:rPr>
+          <w:lang w:val="en-US"/>
+        </w:rPr>
+        <w:t>MVC</w:t>
+      </w:r>
+      <w:r>
+        <w:t xml:space="preserve"> </w:t>
+      </w:r>
+      <w:r>
+        <w:t>для двух вариантов приложения</w:t>
+      </w:r>
+    </w:p>
+    <w:p>
+      <w:pPr>
+        <w:rPr>
+          <w:color w:val="000000" w:themeColor="text1"/>
+        </w:rPr>
+      </w:pPr>
+    </w:p>
+    <w:p>
+      <w:pPr>
+        <w:rPr>
+          <w:color w:val="000000" w:themeColor="text1"/>
+        </w:rPr>
+      </w:pPr>
+      <w:r>
+        <w:rPr>
+          <w:color w:val="000000" w:themeColor="text1"/>
+        </w:rPr>
+        <w:t>Каждая часть приложения графического или консольного варианта наследуется от своих базовых классов. Это относится только к представлениям и контроллерам, так как модели остаются постоянными, ведь логика работы приложения не зависит от варианта его представления.</w:t>
+      </w:r>
+    </w:p>
+    <w:p>
+      <w:pPr>
+        <w:rPr>
+          <w:color w:val="000000" w:themeColor="text1"/>
+        </w:rPr>
+      </w:pPr>
+    </w:p>
+    <w:p>
+      <w:pPr>
+        <w:keepNext/>
+        <w:jc w:val="center"/>
+      </w:pPr>
+      <w:r>
+        <w:rPr>
+          <w:color w:val="000000" w:themeColor="text1"/>
+        </w:rPr>
         <w:lastRenderedPageBreak/>
-        <w:t>Архитектура приложения</w:t>
+        <w:drawing>
+          <wp:inline distT="0" distB="0" distL="0" distR="0" wp14:anchorId="665B9F63" wp14:editId="31799360">
+            <wp:extent cx="3149236" cy="1936854"/>
+            <wp:effectExtent l="0" t="0" r="0" b="6350"/>
+            <wp:docPr id="49" name="Рисунок 49"/>
+            <wp:cNvGraphicFramePr>
+              <a:graphicFrameLocks xmlns:a="http://schemas.openxmlformats.org/drawingml/2006/main" noChangeAspect="1"/>
+            </wp:cNvGraphicFramePr>
+            <a:graphic xmlns:a="http://schemas.openxmlformats.org/drawingml/2006/main">
+              <a:graphicData uri="http://schemas.openxmlformats.org/drawingml/2006/picture">
+                <pic:pic xmlns:pic="http://schemas.openxmlformats.org/drawingml/2006/picture">
+                  <pic:nvPicPr>
+                    <pic:cNvPr id="1" name=""/>
+                    <pic:cNvPicPr/>
+                  </pic:nvPicPr>
+                  <pic:blipFill>
+                    <a:blip r:embed="rId15"/>
+                    <a:stretch>
+                      <a:fillRect/>
+                    </a:stretch>
+                  </pic:blipFill>
+                  <pic:spPr>
+                    <a:xfrm>
+                      <a:off x="0" y="0"/>
+                      <a:ext cx="3160770" cy="1943948"/>
+                    </a:xfrm>
+                    <a:prstGeom prst="rect">
+                      <a:avLst/>
+                    </a:prstGeom>
+                  </pic:spPr>
+                </pic:pic>
+              </a:graphicData>
+            </a:graphic>
+          </wp:inline>
+        </w:drawing>
+      </w:r>
+    </w:p>
+    <w:p>
+      <w:pPr>
+        <w:jc w:val="center"/>
+      </w:pPr>
+      <w:r>
+        <w:t xml:space="preserve">Рисунок </w:t>
+      </w:r>
+      <w:fldSimple w:instr=" SEQ Рисунок \* ARABIC ">
+        <w:r>
+          <w:rPr>
+            <w:noProof/>
+          </w:rPr>
+          <w:t>7</w:t>
+        </w:r>
+      </w:fldSimple>
+      <w:r>
+        <w:t xml:space="preserve"> - Архитектура </w:t>
+      </w:r>
+      <w:r>
+        <w:rPr>
+          <w:lang w:val="en-US"/>
+        </w:rPr>
+        <w:t>MVC</w:t>
+      </w:r>
+      <w:r>
+        <w:t xml:space="preserve"> </w:t>
+      </w:r>
+      <w:r>
+        <w:t>меню для двух вариантов приложения</w:t>
+      </w:r>
+    </w:p>
+    <w:p>
+      <w:pPr>
+        <w:jc w:val="center"/>
+        <w:rPr>
+          <w:color w:val="000000" w:themeColor="text1"/>
+        </w:rPr>
+      </w:pPr>
+    </w:p>
+    <w:p>
+      <w:pPr>
+        <w:keepNext/>
+        <w:jc w:val="center"/>
+      </w:pPr>
+      <w:r>
+        <w:rPr>
+          <w:color w:val="000000" w:themeColor="text1"/>
+        </w:rPr>
+        <w:drawing>
+          <wp:inline distT="0" distB="0" distL="0" distR="0" wp14:anchorId="46971C69" wp14:editId="12431AE3">
+            <wp:extent cx="3151414" cy="2048419"/>
+            <wp:effectExtent l="0" t="0" r="0" b="9525"/>
+            <wp:docPr id="50" name="Рисунок 50"/>
+            <wp:cNvGraphicFramePr>
+              <a:graphicFrameLocks xmlns:a="http://schemas.openxmlformats.org/drawingml/2006/main" noChangeAspect="1"/>
+            </wp:cNvGraphicFramePr>
+            <a:graphic xmlns:a="http://schemas.openxmlformats.org/drawingml/2006/main">
+              <a:graphicData uri="http://schemas.openxmlformats.org/drawingml/2006/picture">
+                <pic:pic xmlns:pic="http://schemas.openxmlformats.org/drawingml/2006/picture">
+                  <pic:nvPicPr>
+                    <pic:cNvPr id="1" name=""/>
+                    <pic:cNvPicPr/>
+                  </pic:nvPicPr>
+                  <pic:blipFill>
+                    <a:blip r:embed="rId16"/>
+                    <a:stretch>
+                      <a:fillRect/>
+                    </a:stretch>
+                  </pic:blipFill>
+                  <pic:spPr>
+                    <a:xfrm>
+                      <a:off x="0" y="0"/>
+                      <a:ext cx="3188761" cy="2072694"/>
+                    </a:xfrm>
+                    <a:prstGeom prst="rect">
+                      <a:avLst/>
+                    </a:prstGeom>
+                  </pic:spPr>
+                </pic:pic>
+              </a:graphicData>
+            </a:graphic>
+          </wp:inline>
+        </w:drawing>
+      </w:r>
+    </w:p>
+    <w:p>
+      <w:pPr>
+        <w:jc w:val="center"/>
+      </w:pPr>
+      <w:r>
+        <w:t xml:space="preserve">Рисунок </w:t>
+      </w:r>
+      <w:fldSimple w:instr=" SEQ Рисунок \* ARABIC ">
+        <w:r>
+          <w:rPr>
+            <w:noProof/>
+          </w:rPr>
+          <w:t>8</w:t>
+        </w:r>
+      </w:fldSimple>
+      <w:r>
+        <w:t xml:space="preserve"> - Архитектура </w:t>
+      </w:r>
+      <w:r>
+        <w:rPr>
+          <w:lang w:val="en-US"/>
+        </w:rPr>
+        <w:t>MVC</w:t>
+      </w:r>
+      <w:r>
+        <w:t xml:space="preserve"> </w:t>
+      </w:r>
+      <w:r>
+        <w:t>справки для двух вариантов приложения</w:t>
+      </w:r>
+    </w:p>
+    <w:p>
+      <w:pPr>
+        <w:jc w:val="center"/>
+        <w:rPr>
+          <w:color w:val="000000" w:themeColor="text1"/>
+        </w:rPr>
+      </w:pPr>
+    </w:p>
+    <w:p>
+      <w:pPr>
+        <w:keepNext/>
+        <w:jc w:val="center"/>
+      </w:pPr>
+      <w:r>
+        <w:rPr>
+          <w:color w:val="000000" w:themeColor="text1"/>
+        </w:rPr>
+        <w:drawing>
+          <wp:inline distT="0" distB="0" distL="0" distR="0" wp14:anchorId="100008BE" wp14:editId="275118B8">
+            <wp:extent cx="3136174" cy="1835695"/>
+            <wp:effectExtent l="0" t="0" r="7620" b="0"/>
+            <wp:docPr id="51" name="Рисунок 51"/>
+            <wp:cNvGraphicFramePr>
+              <a:graphicFrameLocks xmlns:a="http://schemas.openxmlformats.org/drawingml/2006/main" noChangeAspect="1"/>
+            </wp:cNvGraphicFramePr>
+            <a:graphic xmlns:a="http://schemas.openxmlformats.org/drawingml/2006/main">
+              <a:graphicData uri="http://schemas.openxmlformats.org/drawingml/2006/picture">
+                <pic:pic xmlns:pic="http://schemas.openxmlformats.org/drawingml/2006/picture">
+                  <pic:nvPicPr>
+                    <pic:cNvPr id="1" name=""/>
+                    <pic:cNvPicPr/>
+                  </pic:nvPicPr>
+                  <pic:blipFill>
+                    <a:blip r:embed="rId17"/>
+                    <a:stretch>
+                      <a:fillRect/>
+                    </a:stretch>
+                  </pic:blipFill>
+                  <pic:spPr>
+                    <a:xfrm>
+                      <a:off x="0" y="0"/>
+                      <a:ext cx="3172190" cy="1856776"/>
+                    </a:xfrm>
+                    <a:prstGeom prst="rect">
+                      <a:avLst/>
+                    </a:prstGeom>
+                  </pic:spPr>
+                </pic:pic>
+              </a:graphicData>
+            </a:graphic>
+          </wp:inline>
+        </w:drawing>
+      </w:r>
+    </w:p>
+    <w:p>
+      <w:pPr>
+        <w:jc w:val="center"/>
+      </w:pPr>
+      <w:r>
+        <w:t xml:space="preserve">Рисунок </w:t>
+      </w:r>
+      <w:fldSimple w:instr=" SEQ Рисунок \* ARABIC ">
+        <w:r>
+          <w:rPr>
+            <w:noProof/>
+          </w:rPr>
+          <w:t>9</w:t>
+        </w:r>
+      </w:fldSimple>
+      <w:r>
+        <w:t xml:space="preserve"> - Архитектура </w:t>
+      </w:r>
+      <w:r>
+        <w:rPr>
+          <w:lang w:val="en-US"/>
+        </w:rPr>
+        <w:t>MVC</w:t>
+      </w:r>
+      <w:r>
+        <w:t xml:space="preserve"> </w:t>
+      </w:r>
+      <w:r>
+        <w:t>рекордов для двух вариантов приложения</w:t>
+      </w:r>
+    </w:p>
+    <w:p>
+      <w:pPr>
+        <w:jc w:val="center"/>
+        <w:rPr>
+          <w:color w:val="000000" w:themeColor="text1"/>
+        </w:rPr>
+      </w:pPr>
+    </w:p>
+    <w:p>
+      <w:pPr>
+        <w:keepNext/>
+        <w:jc w:val="center"/>
+      </w:pPr>
+      <w:r>
+        <w:rPr>
+          <w:color w:val="000000" w:themeColor="text1"/>
+        </w:rPr>
+        <w:drawing>
+          <wp:inline distT="0" distB="0" distL="0" distR="0" wp14:anchorId="6D46E408" wp14:editId="47084EAE">
+            <wp:extent cx="3616300" cy="1964872"/>
+            <wp:effectExtent l="0" t="0" r="3810" b="0"/>
+            <wp:docPr id="53" name="Рисунок 53"/>
+            <wp:cNvGraphicFramePr>
+              <a:graphicFrameLocks xmlns:a="http://schemas.openxmlformats.org/drawingml/2006/main" noChangeAspect="1"/>
+            </wp:cNvGraphicFramePr>
+            <a:graphic xmlns:a="http://schemas.openxmlformats.org/drawingml/2006/main">
+              <a:graphicData uri="http://schemas.openxmlformats.org/drawingml/2006/picture">
+                <pic:pic xmlns:pic="http://schemas.openxmlformats.org/drawingml/2006/picture">
+                  <pic:nvPicPr>
+                    <pic:cNvPr id="1" name=""/>
+                    <pic:cNvPicPr/>
+                  </pic:nvPicPr>
+                  <pic:blipFill>
+                    <a:blip r:embed="rId18"/>
+                    <a:stretch>
+                      <a:fillRect/>
+                    </a:stretch>
+                  </pic:blipFill>
+                  <pic:spPr>
+                    <a:xfrm>
+                      <a:off x="0" y="0"/>
+                      <a:ext cx="3642312" cy="1979006"/>
+                    </a:xfrm>
+                    <a:prstGeom prst="rect">
+                      <a:avLst/>
+                    </a:prstGeom>
+                  </pic:spPr>
+                </pic:pic>
+              </a:graphicData>
+            </a:graphic>
+          </wp:inline>
+        </w:drawing>
+      </w:r>
+    </w:p>
+    <w:p>
+      <w:pPr>
+        <w:jc w:val="center"/>
+      </w:pPr>
+      <w:r>
+        <w:t xml:space="preserve">Рисунок </w:t>
+      </w:r>
+      <w:fldSimple w:instr=" SEQ Рисунок \* ARABIC ">
+        <w:r>
+          <w:rPr>
+            <w:noProof/>
+          </w:rPr>
+          <w:t>10</w:t>
+        </w:r>
+      </w:fldSimple>
+      <w:r>
+        <w:t xml:space="preserve"> - Архитектура </w:t>
+      </w:r>
+      <w:r>
+        <w:rPr>
+          <w:lang w:val="en-US"/>
+        </w:rPr>
+        <w:t>MVC</w:t>
+      </w:r>
+      <w:r>
+        <w:t xml:space="preserve"> </w:t>
+      </w:r>
+      <w:r>
+        <w:t>игры для двух вариантов приложения</w:t>
+      </w:r>
+    </w:p>
+    <w:p/>
+    <w:p>
+      <w:r>
+        <w:lastRenderedPageBreak/>
+        <w:t>Организация взаимодействия контроллеров между собой организована с помощью менеджера контроллеров, который по событиям будет делегировать работу нужным контроллерам. Например, при нажатии на пункт меню «Рекорды» генерируется событие перехода в раздел и управление из контроллера меню передается контроллеру рекордов.</w:t>
+      </w:r>
+    </w:p>
+    <w:p/>
+    <w:p>
+      <w:r>
+        <w:t>У каждого варианта приложения есть свой набор контроллеров, поэтому у каждого варианта должен быть реализован свой менеджер для корректного управления контроллерами.</w:t>
+      </w:r>
+    </w:p>
+    <w:p>
+      <w:pPr>
+        <w:keepNext/>
+        <w:jc w:val="center"/>
+      </w:pPr>
+      <w:r>
+        <w:drawing>
+          <wp:inline distT="0" distB="0" distL="0" distR="0" wp14:anchorId="10A5D5BE" wp14:editId="036AFE26">
+            <wp:extent cx="2228306" cy="1981906"/>
+            <wp:effectExtent l="0" t="0" r="635" b="0"/>
+            <wp:docPr id="54" name="Рисунок 54"/>
+            <wp:cNvGraphicFramePr>
+              <a:graphicFrameLocks xmlns:a="http://schemas.openxmlformats.org/drawingml/2006/main" noChangeAspect="1"/>
+            </wp:cNvGraphicFramePr>
+            <a:graphic xmlns:a="http://schemas.openxmlformats.org/drawingml/2006/main">
+              <a:graphicData uri="http://schemas.openxmlformats.org/drawingml/2006/picture">
+                <pic:pic xmlns:pic="http://schemas.openxmlformats.org/drawingml/2006/picture">
+                  <pic:nvPicPr>
+                    <pic:cNvPr id="1" name=""/>
+                    <pic:cNvPicPr/>
+                  </pic:nvPicPr>
+                  <pic:blipFill>
+                    <a:blip r:embed="rId19"/>
+                    <a:stretch>
+                      <a:fillRect/>
+                    </a:stretch>
+                  </pic:blipFill>
+                  <pic:spPr>
+                    <a:xfrm>
+                      <a:off x="0" y="0"/>
+                      <a:ext cx="2242028" cy="1994110"/>
+                    </a:xfrm>
+                    <a:prstGeom prst="rect">
+                      <a:avLst/>
+                    </a:prstGeom>
+                  </pic:spPr>
+                </pic:pic>
+              </a:graphicData>
+            </a:graphic>
+          </wp:inline>
+        </w:drawing>
+      </w:r>
+    </w:p>
+    <w:p>
+      <w:pPr>
+        <w:jc w:val="center"/>
+      </w:pPr>
+      <w:r>
+        <w:t xml:space="preserve">Рисунок </w:t>
+      </w:r>
+      <w:fldSimple w:instr=" SEQ Рисунок \* ARABIC ">
+        <w:r>
+          <w:rPr>
+            <w:noProof/>
+          </w:rPr>
+          <w:t>11</w:t>
+        </w:r>
+      </w:fldSimple>
+      <w:r>
+        <w:t xml:space="preserve"> - Менеджер контроллеров для разных вариантов приложений</w:t>
+      </w:r>
+    </w:p>
+    <w:p>
+      <w:pPr>
+        <w:pStyle w:val="3"/>
+      </w:pPr>
+      <w:bookmarkStart w:id="6" w:name="_Toc272312960"/>
+      <w:r>
+        <w:t>Разработка интерфейса приложения</w:t>
       </w:r>
       <w:bookmarkEnd w:id="6"/>
-    </w:p>
-    <w:p>
-      <w:pPr>
-        <w:rPr>
-          <w:color w:val="FF0000"/>
-        </w:rPr>
-      </w:pPr>
-      <w:r>
-        <w:rPr>
-          <w:color w:val="FF0000"/>
-        </w:rPr>
-        <w:t>[</w:t>
-      </w:r>
-      <w:r>
-        <w:rPr>
-          <w:color w:val="FF0000"/>
-        </w:rPr>
-        <w:t>Здесь необходимо разработать общую архитектуру приложения (обязательно приложить графический вариант). Также необходимо описать взаимосвязь и что должны делать различные части приложения. Не нужно описывать буквально, с точностью до имён классов и методов. Это описательная часть, но от неё зависит насколько правильно будет разработано приложение.</w:t>
-      </w:r>
-      <w:r>
-        <w:rPr>
-          <w:color w:val="FF0000"/>
-        </w:rPr>
-        <w:t>]</w:t>
-      </w:r>
-    </w:p>
-    <w:p>
-      <w:pPr>
-        <w:rPr>
-          <w:color w:val="000000" w:themeColor="text1"/>
-        </w:rPr>
-      </w:pPr>
-      <w:r>
-        <w:rPr>
-          <w:color w:val="000000" w:themeColor="text1"/>
-        </w:rPr>
-        <w:t>Описать архитектуру приложения, взаимодействие различных частей приложения, а также взаимодействия объектов между собой во время игры.</w:t>
-      </w:r>
-    </w:p>
-    <w:p>
-      <w:pPr>
-        <w:pStyle w:val="3"/>
-      </w:pPr>
-      <w:bookmarkStart w:id="7" w:name="_Toc272312960"/>
-      <w:r>
-        <w:t>Разработка интерфейса приложения</w:t>
-      </w:r>
-      <w:bookmarkEnd w:id="7"/>
     </w:p>
     <w:p>
       <w:r>
@@ -3068,7 +4465,7 @@
                     </pic:cNvPicPr>
                   </pic:nvPicPr>
                   <pic:blipFill>
-                    <a:blip r:embed="rId9">
+                    <a:blip r:embed="rId20">
                       <a:extLst>
                         <a:ext uri="{28A0092B-C50C-407E-A947-70E740481C1C}">
                           <a14:useLocalDpi xmlns:a14="http://schemas.microsoft.com/office/drawing/2010/main" val="0"/>
@@ -3129,7 +4526,7 @@
         <w:rPr>
           <w:noProof/>
         </w:rPr>
-        <w:t>1</w:t>
+        <w:t>12</w:t>
       </w:r>
       <w:r>
         <w:rPr>
@@ -3217,7 +4614,6 @@
           <w:noProof/>
           <w:color w:val="FF0000"/>
         </w:rPr>
-        <w:lastRenderedPageBreak/>
         <w:drawing>
           <wp:inline distT="0" distB="0" distL="0" distR="0">
             <wp:extent cx="4527550" cy="2679700"/>
@@ -3236,7 +4632,7 @@
                     </pic:cNvPicPr>
                   </pic:nvPicPr>
                   <pic:blipFill>
-                    <a:blip r:embed="rId10">
+                    <a:blip r:embed="rId21">
                       <a:extLst>
                         <a:ext uri="{28A0092B-C50C-407E-A947-70E740481C1C}">
                           <a14:useLocalDpi xmlns:a14="http://schemas.microsoft.com/office/drawing/2010/main" val="0"/>
@@ -3297,7 +4693,7 @@
         <w:rPr>
           <w:noProof/>
         </w:rPr>
-        <w:t>2</w:t>
+        <w:t>13</w:t>
       </w:r>
       <w:r>
         <w:rPr>
@@ -3364,7 +4760,7 @@
                     </pic:cNvPicPr>
                   </pic:nvPicPr>
                   <pic:blipFill>
-                    <a:blip r:embed="rId11">
+                    <a:blip r:embed="rId22">
                       <a:extLst>
                         <a:ext uri="{28A0092B-C50C-407E-A947-70E740481C1C}">
                           <a14:useLocalDpi xmlns:a14="http://schemas.microsoft.com/office/drawing/2010/main" val="0"/>
@@ -3425,7 +4821,7 @@
         <w:rPr>
           <w:noProof/>
         </w:rPr>
-        <w:t>3</w:t>
+        <w:t>14</w:t>
       </w:r>
       <w:r>
         <w:rPr>
@@ -3497,7 +4893,7 @@
                     </pic:cNvPicPr>
                   </pic:nvPicPr>
                   <pic:blipFill>
-                    <a:blip r:embed="rId12">
+                    <a:blip r:embed="rId23">
                       <a:extLst>
                         <a:ext uri="{28A0092B-C50C-407E-A947-70E740481C1C}">
                           <a14:useLocalDpi xmlns:a14="http://schemas.microsoft.com/office/drawing/2010/main" val="0"/>
@@ -3558,7 +4954,7 @@
         <w:rPr>
           <w:noProof/>
         </w:rPr>
-        <w:t>4</w:t>
+        <w:t>15</w:t>
       </w:r>
       <w:r>
         <w:rPr>
@@ -3617,7 +5013,7 @@
                     </pic:cNvPicPr>
                   </pic:nvPicPr>
                   <pic:blipFill>
-                    <a:blip r:embed="rId13">
+                    <a:blip r:embed="rId24">
                       <a:extLst>
                         <a:ext uri="{28A0092B-C50C-407E-A947-70E740481C1C}">
                           <a14:useLocalDpi xmlns:a14="http://schemas.microsoft.com/office/drawing/2010/main" val="0"/>
@@ -3682,7 +5078,7 @@
         <w:rPr>
           <w:noProof/>
         </w:rPr>
-        <w:t>5</w:t>
+        <w:t>16</w:t>
       </w:r>
       <w:r>
         <w:rPr>
@@ -3725,7 +5121,7 @@
                     </pic:cNvPicPr>
                   </pic:nvPicPr>
                   <pic:blipFill>
-                    <a:blip r:embed="rId14">
+                    <a:blip r:embed="rId25">
                       <a:extLst>
                         <a:ext uri="{28A0092B-C50C-407E-A947-70E740481C1C}">
                           <a14:useLocalDpi xmlns:a14="http://schemas.microsoft.com/office/drawing/2010/main" val="0"/>
@@ -3786,7 +5182,7 @@
         <w:rPr>
           <w:noProof/>
         </w:rPr>
-        <w:t>6</w:t>
+        <w:t>17</w:t>
       </w:r>
       <w:r>
         <w:rPr>
@@ -3831,7 +5227,7 @@
                     </pic:cNvPicPr>
                   </pic:nvPicPr>
                   <pic:blipFill>
-                    <a:blip r:embed="rId15">
+                    <a:blip r:embed="rId26">
                       <a:extLst>
                         <a:ext uri="{28A0092B-C50C-407E-A947-70E740481C1C}">
                           <a14:useLocalDpi xmlns:a14="http://schemas.microsoft.com/office/drawing/2010/main" val="0"/>
@@ -3896,7 +5292,7 @@
         <w:rPr>
           <w:noProof/>
         </w:rPr>
-        <w:t>7</w:t>
+        <w:t>18</w:t>
       </w:r>
       <w:r>
         <w:rPr>
@@ -3948,7 +5344,7 @@
                     </pic:cNvPicPr>
                   </pic:nvPicPr>
                   <pic:blipFill>
-                    <a:blip r:embed="rId16">
+                    <a:blip r:embed="rId27">
                       <a:extLst>
                         <a:ext uri="{28A0092B-C50C-407E-A947-70E740481C1C}">
                           <a14:useLocalDpi xmlns:a14="http://schemas.microsoft.com/office/drawing/2010/main" val="0"/>
@@ -4009,7 +5405,7 @@
         <w:rPr>
           <w:noProof/>
         </w:rPr>
-        <w:t>8</w:t>
+        <w:t>19</w:t>
       </w:r>
       <w:r>
         <w:rPr>
@@ -4072,7 +5468,7 @@
                     </pic:cNvPicPr>
                   </pic:nvPicPr>
                   <pic:blipFill>
-                    <a:blip r:embed="rId17">
+                    <a:blip r:embed="rId28">
                       <a:extLst>
                         <a:ext uri="{28A0092B-C50C-407E-A947-70E740481C1C}">
                           <a14:useLocalDpi xmlns:a14="http://schemas.microsoft.com/office/drawing/2010/main" val="0"/>
@@ -4133,7 +5529,7 @@
         <w:rPr>
           <w:noProof/>
         </w:rPr>
-        <w:t>9</w:t>
+        <w:t>20</w:t>
       </w:r>
       <w:r>
         <w:rPr>
@@ -4183,7 +5579,7 @@
                     </pic:cNvPicPr>
                   </pic:nvPicPr>
                   <pic:blipFill>
-                    <a:blip r:embed="rId18">
+                    <a:blip r:embed="rId29">
                       <a:extLst>
                         <a:ext uri="{28A0092B-C50C-407E-A947-70E740481C1C}">
                           <a14:useLocalDpi xmlns:a14="http://schemas.microsoft.com/office/drawing/2010/main" val="0"/>
@@ -4244,7 +5640,7 @@
         <w:rPr>
           <w:noProof/>
         </w:rPr>
-        <w:t>10</w:t>
+        <w:t>21</w:t>
       </w:r>
       <w:r>
         <w:rPr>
@@ -4293,7 +5689,7 @@
                     </pic:cNvPicPr>
                   </pic:nvPicPr>
                   <pic:blipFill>
-                    <a:blip r:embed="rId19">
+                    <a:blip r:embed="rId30">
                       <a:extLst>
                         <a:ext uri="{28A0092B-C50C-407E-A947-70E740481C1C}">
                           <a14:useLocalDpi xmlns:a14="http://schemas.microsoft.com/office/drawing/2010/main" val="0"/>
@@ -4358,7 +5754,7 @@
         <w:rPr>
           <w:noProof/>
         </w:rPr>
-        <w:t>11</w:t>
+        <w:t>22</w:t>
       </w:r>
       <w:r>
         <w:rPr>
@@ -4398,7 +5794,7 @@
                     </pic:cNvPicPr>
                   </pic:nvPicPr>
                   <pic:blipFill>
-                    <a:blip r:embed="rId20">
+                    <a:blip r:embed="rId31">
                       <a:extLst>
                         <a:ext uri="{28A0092B-C50C-407E-A947-70E740481C1C}">
                           <a14:useLocalDpi xmlns:a14="http://schemas.microsoft.com/office/drawing/2010/main" val="0"/>
@@ -4463,7 +5859,7 @@
         <w:rPr>
           <w:noProof/>
         </w:rPr>
-        <w:t>12</w:t>
+        <w:t>23</w:t>
       </w:r>
       <w:r>
         <w:rPr>
@@ -4514,7 +5910,7 @@
                     </pic:cNvPicPr>
                   </pic:nvPicPr>
                   <pic:blipFill>
-                    <a:blip r:embed="rId21">
+                    <a:blip r:embed="rId32">
                       <a:extLst>
                         <a:ext uri="{28A0092B-C50C-407E-A947-70E740481C1C}">
                           <a14:useLocalDpi xmlns:a14="http://schemas.microsoft.com/office/drawing/2010/main" val="0"/>
@@ -4575,7 +5971,7 @@
         <w:rPr>
           <w:noProof/>
         </w:rPr>
-        <w:t>13</w:t>
+        <w:t>24</w:t>
       </w:r>
       <w:r>
         <w:rPr>
@@ -4623,7 +6019,7 @@
                     </pic:cNvPicPr>
                   </pic:nvPicPr>
                   <pic:blipFill>
-                    <a:blip r:embed="rId22">
+                    <a:blip r:embed="rId33">
                       <a:extLst>
                         <a:ext uri="{28A0092B-C50C-407E-A947-70E740481C1C}">
                           <a14:useLocalDpi xmlns:a14="http://schemas.microsoft.com/office/drawing/2010/main" val="0"/>
@@ -4684,7 +6080,7 @@
         <w:rPr>
           <w:noProof/>
         </w:rPr>
-        <w:t>14</w:t>
+        <w:t>25</w:t>
       </w:r>
       <w:r>
         <w:rPr>
@@ -4732,59 +6128,377 @@
       <w:pPr>
         <w:pStyle w:val="3"/>
       </w:pPr>
-      <w:bookmarkStart w:id="8" w:name="_Toc272312961"/>
+      <w:bookmarkStart w:id="7" w:name="_Toc272312961"/>
       <w:r>
         <w:t>Алгоритмы и логика работы приложения</w:t>
       </w:r>
+      <w:bookmarkEnd w:id="7"/>
+    </w:p>
+    <w:p>
+      <w:pPr>
+        <w:rPr>
+          <w:color w:val="FF0000"/>
+        </w:rPr>
+      </w:pPr>
+      <w:r>
+        <w:rPr>
+          <w:color w:val="FF0000"/>
+        </w:rPr>
+        <w:t>[</w:t>
+      </w:r>
+      <w:r>
+        <w:rPr>
+          <w:color w:val="FF0000"/>
+        </w:rPr>
+        <w:t xml:space="preserve">В данном разделе необходимо описать основные алгоритмы работы приложения, а также описать логику работы отдельных частей приложения в виде диаграмм последовательности. </w:t>
+      </w:r>
+      <w:r>
+        <w:rPr>
+          <w:color w:val="FF0000"/>
+        </w:rPr>
+        <w:t>Вплоть до логики работы игрового процесса</w:t>
+      </w:r>
+      <w:r>
+        <w:rPr>
+          <w:color w:val="FF0000"/>
+        </w:rPr>
+        <w:t>]</w:t>
+      </w:r>
+      <w:r>
+        <w:rPr>
+          <w:color w:val="FF0000"/>
+        </w:rPr>
+        <w:t>.</w:t>
+      </w:r>
+    </w:p>
+    <w:p>
+      <w:pPr>
+        <w:rPr>
+          <w:color w:val="000000" w:themeColor="text1"/>
+        </w:rPr>
+      </w:pPr>
+    </w:p>
+    <w:p>
+      <w:pPr>
+        <w:rPr>
+          <w:color w:val="000000" w:themeColor="text1"/>
+        </w:rPr>
+      </w:pPr>
+      <w:r>
+        <w:rPr>
+          <w:color w:val="000000" w:themeColor="text1"/>
+        </w:rPr>
+        <w:t>Во время работы программы пользователь может взаимодействовать с различными частями приложения.</w:t>
+      </w:r>
+    </w:p>
+    <w:p>
+      <w:pPr>
+        <w:rPr>
+          <w:color w:val="000000" w:themeColor="text1"/>
+        </w:rPr>
+      </w:pPr>
+      <w:r>
+        <w:rPr>
+          <w:color w:val="000000" w:themeColor="text1"/>
+        </w:rPr>
+        <w:t>При запуске приложения пользователю доступно меню, из которого он может переходить в различные разделы приложения (рисунок 15).</w:t>
+      </w:r>
+    </w:p>
+    <w:p>
+      <w:pPr>
+        <w:rPr>
+          <w:color w:val="000000" w:themeColor="text1"/>
+        </w:rPr>
+      </w:pPr>
+    </w:p>
+    <w:p>
+      <w:pPr>
+        <w:keepNext/>
+        <w:jc w:val="center"/>
+      </w:pPr>
+      <w:r>
+        <w:rPr>
+          <w:noProof/>
+        </w:rPr>
+        <w:lastRenderedPageBreak/>
+        <w:drawing>
+          <wp:inline distT="0" distB="0" distL="0" distR="0">
+            <wp:extent cx="4596994" cy="2339260"/>
+            <wp:effectExtent l="0" t="0" r="0" b="4445"/>
+            <wp:docPr id="31" name="Рисунок 31"/>
+            <wp:cNvGraphicFramePr>
+              <a:graphicFrameLocks xmlns:a="http://schemas.openxmlformats.org/drawingml/2006/main" noChangeAspect="1"/>
+            </wp:cNvGraphicFramePr>
+            <a:graphic xmlns:a="http://schemas.openxmlformats.org/drawingml/2006/main">
+              <a:graphicData uri="http://schemas.openxmlformats.org/drawingml/2006/picture">
+                <pic:pic xmlns:pic="http://schemas.openxmlformats.org/drawingml/2006/picture">
+                  <pic:nvPicPr>
+                    <pic:cNvPr id="31" name="sdApp.png"/>
+                    <pic:cNvPicPr/>
+                  </pic:nvPicPr>
+                  <pic:blipFill>
+                    <a:blip r:embed="rId34">
+                      <a:extLst>
+                        <a:ext uri="{28A0092B-C50C-407E-A947-70E740481C1C}">
+                          <a14:useLocalDpi xmlns:a14="http://schemas.microsoft.com/office/drawing/2010/main" val="0"/>
+                        </a:ext>
+                      </a:extLst>
+                    </a:blip>
+                    <a:stretch>
+                      <a:fillRect/>
+                    </a:stretch>
+                  </pic:blipFill>
+                  <pic:spPr>
+                    <a:xfrm>
+                      <a:off x="0" y="0"/>
+                      <a:ext cx="4632314" cy="2357233"/>
+                    </a:xfrm>
+                    <a:prstGeom prst="rect">
+                      <a:avLst/>
+                    </a:prstGeom>
+                  </pic:spPr>
+                </pic:pic>
+              </a:graphicData>
+            </a:graphic>
+          </wp:inline>
+        </w:drawing>
+      </w:r>
+    </w:p>
+    <w:p>
+      <w:pPr>
+        <w:jc w:val="center"/>
+        <w:rPr>
+          <w:color w:val="000000" w:themeColor="text1"/>
+        </w:rPr>
+      </w:pPr>
+      <w:r>
+        <w:t xml:space="preserve">Рисунок </w:t>
+      </w:r>
+      <w:fldSimple w:instr=" SEQ Рисунок \* ARABIC ">
+        <w:r>
+          <w:rPr>
+            <w:noProof/>
+          </w:rPr>
+          <w:t>26</w:t>
+        </w:r>
+      </w:fldSimple>
+      <w:r>
+        <w:t xml:space="preserve"> - </w:t>
+      </w:r>
+      <w:r>
+        <w:t>Диаграмма последовательности перехода пользователя из главного меню в выбранный раздел</w:t>
+      </w:r>
+    </w:p>
+    <w:p>
+      <w:pPr>
+        <w:rPr>
+          <w:color w:val="000000" w:themeColor="text1"/>
+        </w:rPr>
+      </w:pPr>
+    </w:p>
+    <w:p>
+      <w:pPr>
+        <w:rPr>
+          <w:color w:val="000000" w:themeColor="text1"/>
+        </w:rPr>
+      </w:pPr>
+      <w:r>
+        <w:rPr>
+          <w:color w:val="000000" w:themeColor="text1"/>
+        </w:rPr>
+        <w:t>Более подробное описание действий, происходящих при переходе в каждый раздел.</w:t>
+      </w:r>
+    </w:p>
+    <w:p>
+      <w:pPr>
+        <w:rPr>
+          <w:color w:val="000000" w:themeColor="text1"/>
+        </w:rPr>
+      </w:pPr>
+    </w:p>
+    <w:p>
+      <w:pPr>
+        <w:rPr>
+          <w:color w:val="000000" w:themeColor="text1"/>
+        </w:rPr>
+      </w:pPr>
+      <w:r>
+        <w:rPr>
+          <w:color w:val="000000" w:themeColor="text1"/>
+        </w:rPr>
+        <w:t>Переход в раздел «Рекорды».</w:t>
+      </w:r>
+    </w:p>
+    <w:p>
+      <w:pPr>
+        <w:keepNext/>
+        <w:jc w:val="center"/>
+      </w:pPr>
+      <w:r>
+        <w:rPr>
+          <w:noProof/>
+          <w:color w:val="000000" w:themeColor="text1"/>
+          <w:lang w:val="en-US"/>
+        </w:rPr>
+        <w:drawing>
+          <wp:inline distT="0" distB="0" distL="0" distR="0">
+            <wp:extent cx="3835451" cy="1741173"/>
+            <wp:effectExtent l="0" t="0" r="0" b="0"/>
+            <wp:docPr id="32" name="Рисунок 32"/>
+            <wp:cNvGraphicFramePr>
+              <a:graphicFrameLocks xmlns:a="http://schemas.openxmlformats.org/drawingml/2006/main" noChangeAspect="1"/>
+            </wp:cNvGraphicFramePr>
+            <a:graphic xmlns:a="http://schemas.openxmlformats.org/drawingml/2006/main">
+              <a:graphicData uri="http://schemas.openxmlformats.org/drawingml/2006/picture">
+                <pic:pic xmlns:pic="http://schemas.openxmlformats.org/drawingml/2006/picture">
+                  <pic:nvPicPr>
+                    <pic:cNvPr id="32" name="sdRecords.png"/>
+                    <pic:cNvPicPr/>
+                  </pic:nvPicPr>
+                  <pic:blipFill>
+                    <a:blip r:embed="rId35">
+                      <a:extLst>
+                        <a:ext uri="{28A0092B-C50C-407E-A947-70E740481C1C}">
+                          <a14:useLocalDpi xmlns:a14="http://schemas.microsoft.com/office/drawing/2010/main" val="0"/>
+                        </a:ext>
+                      </a:extLst>
+                    </a:blip>
+                    <a:stretch>
+                      <a:fillRect/>
+                    </a:stretch>
+                  </pic:blipFill>
+                  <pic:spPr>
+                    <a:xfrm>
+                      <a:off x="0" y="0"/>
+                      <a:ext cx="3870573" cy="1757117"/>
+                    </a:xfrm>
+                    <a:prstGeom prst="rect">
+                      <a:avLst/>
+                    </a:prstGeom>
+                  </pic:spPr>
+                </pic:pic>
+              </a:graphicData>
+            </a:graphic>
+          </wp:inline>
+        </w:drawing>
+      </w:r>
+    </w:p>
+    <w:p>
+      <w:pPr>
+        <w:jc w:val="center"/>
+        <w:rPr>
+          <w:color w:val="000000" w:themeColor="text1"/>
+        </w:rPr>
+      </w:pPr>
+      <w:r>
+        <w:t xml:space="preserve">Рисунок </w:t>
+      </w:r>
+      <w:fldSimple w:instr=" SEQ Рисунок \* ARABIC ">
+        <w:r>
+          <w:rPr>
+            <w:noProof/>
+          </w:rPr>
+          <w:t>27</w:t>
+        </w:r>
+      </w:fldSimple>
+      <w:r>
+        <w:t xml:space="preserve"> - </w:t>
+      </w:r>
+      <w:r>
+        <w:t xml:space="preserve">Диаграмма последовательности взаимодействия пользователя с </w:t>
+      </w:r>
+      <w:r>
+        <w:t>разделом</w:t>
+      </w:r>
+      <w:r>
+        <w:t xml:space="preserve"> "Рекорды"</w:t>
+      </w:r>
+    </w:p>
+    <w:p>
+      <w:pPr>
+        <w:rPr>
+          <w:color w:val="000000" w:themeColor="text1"/>
+        </w:rPr>
+      </w:pPr>
+    </w:p>
+    <w:p>
+      <w:pPr>
+        <w:pStyle w:val="af5"/>
+      </w:pPr>
+      <w:r>
+        <w:t xml:space="preserve">При нажатии кнопки </w:t>
+      </w:r>
+      <w:r>
+        <w:rPr>
+          <w:lang w:val="en-US"/>
+        </w:rPr>
+        <w:t>Enter</w:t>
+      </w:r>
+      <w:r>
+        <w:t>, когда в фокусе находится пункт меню «Рекорды» пользователь переходит в соответствующий раздел</w:t>
+      </w:r>
+      <w:r>
+        <w:t xml:space="preserve">. </w:t>
+      </w:r>
+      <w:r>
+        <w:t>При этом все данные рекордов загружаются из файла.</w:t>
+      </w:r>
+      <w:r>
+        <w:t xml:space="preserve"> </w:t>
+      </w:r>
+      <w:r>
+        <w:t>Пользователю отображаются первые 10 рекордов в порядке убывания.</w:t>
+      </w:r>
+      <w:r>
+        <w:t xml:space="preserve"> Выйти из раздела «Рекорды» обратно в меню пользователь может с помощью кнопки «Главное меню».</w:t>
+      </w:r>
+      <w:r>
+        <w:t xml:space="preserve"> Аналогичные действия происходят, если пользователь переходит в раздел «Рекорды» после завершения игры.</w:t>
+      </w:r>
+    </w:p>
+    <w:p>
+      <w:pPr>
+        <w:pStyle w:val="af5"/>
+      </w:pPr>
+    </w:p>
+    <w:p>
+      <w:pPr>
+        <w:pStyle w:val="af5"/>
+      </w:pPr>
+      <w:r>
+        <w:t>В модели рекордов полученные из файла данные сортируются в порядке убывания и первые 10 записей передаются представлению для отрисовки раздела рекордов.</w:t>
+      </w:r>
+      <w:bookmarkStart w:id="8" w:name="_GoBack"/>
       <w:bookmarkEnd w:id="8"/>
     </w:p>
     <w:p>
       <w:pPr>
-        <w:rPr>
-          <w:color w:val="FF0000"/>
-        </w:rPr>
-      </w:pPr>
-      <w:r>
-        <w:rPr>
-          <w:color w:val="FF0000"/>
-        </w:rPr>
-        <w:t>[</w:t>
-      </w:r>
-      <w:r>
-        <w:rPr>
-          <w:color w:val="FF0000"/>
-        </w:rPr>
-        <w:t xml:space="preserve">В данном разделе необходимо описать основные алгоритмы работы приложения, а также описать логику работы отдельных частей приложения в виде диаграмм последовательности. </w:t>
-      </w:r>
-      <w:r>
-        <w:rPr>
-          <w:color w:val="FF0000"/>
-        </w:rPr>
-        <w:t>Вплоть до логики работы игрового процесса</w:t>
-      </w:r>
-      <w:r>
-        <w:rPr>
-          <w:color w:val="FF0000"/>
-        </w:rPr>
-        <w:t>]</w:t>
-      </w:r>
-      <w:r>
-        <w:rPr>
-          <w:color w:val="FF0000"/>
-        </w:rPr>
-        <w:t>.</w:t>
-      </w:r>
-    </w:p>
-    <w:p>
-      <w:pPr>
+        <w:pStyle w:val="af5"/>
+      </w:pPr>
+    </w:p>
+    <w:p>
+      <w:pPr>
+        <w:pStyle w:val="af5"/>
+      </w:pPr>
+      <w:r>
+        <w:t>Данные рекордов в файле хранятся в следующем виде:</w:t>
+      </w:r>
+    </w:p>
+    <w:p>
+      <w:pPr>
+        <w:pStyle w:val="af5"/>
         <w:keepNext/>
-      </w:pPr>
-      <w:r>
+        <w:jc w:val="center"/>
+      </w:pPr>
+      <w:r>
+        <w:rPr>
+          <w:lang w:val="en-US"/>
+        </w:rPr>
         <w:drawing>
-          <wp:inline distT="0" distB="0" distL="0" distR="0" wp14:anchorId="483067C7" wp14:editId="139BF437">
-            <wp:extent cx="6599492" cy="845893"/>
-            <wp:effectExtent l="0" t="0" r="0" b="0"/>
-            <wp:docPr id="18" name="Рисунок 18"/>
+          <wp:inline distT="0" distB="0" distL="0" distR="0" wp14:anchorId="67B937CC" wp14:editId="465133AD">
+            <wp:extent cx="3079602" cy="1733702"/>
+            <wp:effectExtent l="0" t="0" r="6985" b="0"/>
+            <wp:docPr id="33" name="Рисунок 33"/>
             <wp:cNvGraphicFramePr>
               <a:graphicFrameLocks xmlns:a="http://schemas.openxmlformats.org/drawingml/2006/main" noChangeAspect="1"/>
             </wp:cNvGraphicFramePr>
@@ -4796,7 +6510,7 @@
                     <pic:cNvPicPr/>
                   </pic:nvPicPr>
                   <pic:blipFill>
-                    <a:blip r:embed="rId23"/>
+                    <a:blip r:embed="rId36"/>
                     <a:stretch>
                       <a:fillRect/>
                     </a:stretch>
@@ -4804,7 +6518,7 @@
                   <pic:spPr>
                     <a:xfrm>
                       <a:off x="0" y="0"/>
-                      <a:ext cx="6599492" cy="845893"/>
+                      <a:ext cx="3119263" cy="1756030"/>
                     </a:xfrm>
                     <a:prstGeom prst="rect">
                       <a:avLst/>
@@ -4829,13 +6543,989 @@
           <w:rPr>
             <w:noProof/>
           </w:rPr>
-          <w:t>15</w:t>
+          <w:t>28</w:t>
         </w:r>
       </w:fldSimple>
       <w:r>
+        <w:t xml:space="preserve"> - Формат хранения рекордов в файле</w:t>
+      </w:r>
+    </w:p>
+    <w:p>
+      <w:pPr>
+        <w:rPr>
+          <w:color w:val="000000" w:themeColor="text1"/>
+        </w:rPr>
+      </w:pPr>
+    </w:p>
+    <w:p>
+      <w:pPr>
+        <w:rPr>
+          <w:color w:val="000000" w:themeColor="text1"/>
+        </w:rPr>
+      </w:pPr>
+      <w:r>
+        <w:rPr>
+          <w:color w:val="000000" w:themeColor="text1"/>
+        </w:rPr>
+        <w:t xml:space="preserve">Переход в </w:t>
+      </w:r>
+      <w:r>
+        <w:rPr>
+          <w:color w:val="000000" w:themeColor="text1"/>
+        </w:rPr>
+        <w:t>раздел</w:t>
+      </w:r>
+      <w:r>
+        <w:rPr>
+          <w:color w:val="000000" w:themeColor="text1"/>
+        </w:rPr>
+        <w:t xml:space="preserve"> «Справка».</w:t>
+      </w:r>
+    </w:p>
+    <w:p>
+      <w:pPr>
+        <w:keepNext/>
+        <w:jc w:val="center"/>
+      </w:pPr>
+      <w:r>
+        <w:rPr>
+          <w:noProof/>
+        </w:rPr>
+        <w:lastRenderedPageBreak/>
+        <w:drawing>
+          <wp:inline distT="0" distB="0" distL="0" distR="0">
+            <wp:extent cx="4860341" cy="1858311"/>
+            <wp:effectExtent l="0" t="0" r="0" b="8890"/>
+            <wp:docPr id="29" name="Рисунок 29"/>
+            <wp:cNvGraphicFramePr>
+              <a:graphicFrameLocks xmlns:a="http://schemas.openxmlformats.org/drawingml/2006/main" noChangeAspect="1"/>
+            </wp:cNvGraphicFramePr>
+            <a:graphic xmlns:a="http://schemas.openxmlformats.org/drawingml/2006/main">
+              <a:graphicData uri="http://schemas.openxmlformats.org/drawingml/2006/picture">
+                <pic:pic xmlns:pic="http://schemas.openxmlformats.org/drawingml/2006/picture">
+                  <pic:nvPicPr>
+                    <pic:cNvPr id="29" name="sdHelp.png"/>
+                    <pic:cNvPicPr/>
+                  </pic:nvPicPr>
+                  <pic:blipFill>
+                    <a:blip r:embed="rId37">
+                      <a:extLst>
+                        <a:ext uri="{28A0092B-C50C-407E-A947-70E740481C1C}">
+                          <a14:useLocalDpi xmlns:a14="http://schemas.microsoft.com/office/drawing/2010/main" val="0"/>
+                        </a:ext>
+                      </a:extLst>
+                    </a:blip>
+                    <a:stretch>
+                      <a:fillRect/>
+                    </a:stretch>
+                  </pic:blipFill>
+                  <pic:spPr>
+                    <a:xfrm>
+                      <a:off x="0" y="0"/>
+                      <a:ext cx="4893278" cy="1870904"/>
+                    </a:xfrm>
+                    <a:prstGeom prst="rect">
+                      <a:avLst/>
+                    </a:prstGeom>
+                  </pic:spPr>
+                </pic:pic>
+              </a:graphicData>
+            </a:graphic>
+          </wp:inline>
+        </w:drawing>
+      </w:r>
+    </w:p>
+    <w:p>
+      <w:pPr>
+        <w:pStyle w:val="af5"/>
+        <w:jc w:val="center"/>
+      </w:pPr>
+      <w:r>
+        <w:t xml:space="preserve">Рисунок </w:t>
+      </w:r>
+      <w:fldSimple w:instr=" SEQ Рисунок \* ARABIC ">
+        <w:r>
+          <w:rPr>
+            <w:noProof/>
+          </w:rPr>
+          <w:t>29</w:t>
+        </w:r>
+      </w:fldSimple>
+      <w:r>
+        <w:t xml:space="preserve"> - </w:t>
+      </w:r>
+      <w:r>
+        <w:t xml:space="preserve">Диаграмма последовательности взаимодействия пользователя с </w:t>
+      </w:r>
+      <w:r>
+        <w:t>разделом</w:t>
+      </w:r>
+      <w:r>
+        <w:t xml:space="preserve"> "Справка"</w:t>
+      </w:r>
+    </w:p>
+    <w:p>
+      <w:pPr>
+        <w:pStyle w:val="af5"/>
+      </w:pPr>
+    </w:p>
+    <w:p>
+      <w:pPr>
+        <w:pStyle w:val="af5"/>
+      </w:pPr>
+      <w:r>
+        <w:t xml:space="preserve">При нажатии кнопки </w:t>
+      </w:r>
+      <w:r>
+        <w:rPr>
+          <w:lang w:val="en-US"/>
+        </w:rPr>
+        <w:t>Enter</w:t>
+      </w:r>
+      <w:r>
+        <w:t>, когда в фокусе находится пункт меню «Справка» пользователь переходит в соответствующий раздел</w:t>
+      </w:r>
+      <w:r>
+        <w:t xml:space="preserve">. </w:t>
+      </w:r>
+      <w:r>
+        <w:t>При этом все справочные данные</w:t>
+      </w:r>
+      <w:r>
+        <w:t xml:space="preserve"> (</w:t>
+      </w:r>
+      <w:r>
+        <w:t>правила игры и правила управления</w:t>
+      </w:r>
+      <w:r>
+        <w:t>)</w:t>
+      </w:r>
+      <w:r>
+        <w:t xml:space="preserve"> загружаются из файлов</w:t>
+      </w:r>
+      <w:r>
+        <w:t>.</w:t>
+      </w:r>
+      <w:r>
+        <w:t xml:space="preserve"> Выйти из раздела «Справка» обратно в меню пользователь может с помощью кнопки «Главное меню».</w:t>
+      </w:r>
+    </w:p>
+    <w:p>
+      <w:pPr>
+        <w:pStyle w:val="af5"/>
+      </w:pPr>
+    </w:p>
+    <w:p>
+      <w:pPr>
+        <w:pStyle w:val="af5"/>
+      </w:pPr>
+      <w:r>
+        <w:t xml:space="preserve">Переход в </w:t>
+      </w:r>
+      <w:r>
+        <w:t xml:space="preserve">раздел </w:t>
+      </w:r>
+      <w:r>
+        <w:t>«Выход».</w:t>
+      </w:r>
+    </w:p>
+    <w:p>
+      <w:pPr>
+        <w:pStyle w:val="af5"/>
+        <w:keepNext/>
+        <w:jc w:val="center"/>
+      </w:pPr>
+      <w:r>
+        <w:rPr>
+          <w:noProof/>
+        </w:rPr>
+        <w:drawing>
+          <wp:inline distT="0" distB="0" distL="0" distR="0">
+            <wp:extent cx="2626157" cy="1450025"/>
+            <wp:effectExtent l="0" t="0" r="3175" b="0"/>
+            <wp:docPr id="30" name="Рисунок 30"/>
+            <wp:cNvGraphicFramePr>
+              <a:graphicFrameLocks xmlns:a="http://schemas.openxmlformats.org/drawingml/2006/main" noChangeAspect="1"/>
+            </wp:cNvGraphicFramePr>
+            <a:graphic xmlns:a="http://schemas.openxmlformats.org/drawingml/2006/main">
+              <a:graphicData uri="http://schemas.openxmlformats.org/drawingml/2006/picture">
+                <pic:pic xmlns:pic="http://schemas.openxmlformats.org/drawingml/2006/picture">
+                  <pic:nvPicPr>
+                    <pic:cNvPr id="30" name="sdExit.png"/>
+                    <pic:cNvPicPr/>
+                  </pic:nvPicPr>
+                  <pic:blipFill>
+                    <a:blip r:embed="rId38">
+                      <a:extLst>
+                        <a:ext uri="{28A0092B-C50C-407E-A947-70E740481C1C}">
+                          <a14:useLocalDpi xmlns:a14="http://schemas.microsoft.com/office/drawing/2010/main" val="0"/>
+                        </a:ext>
+                      </a:extLst>
+                    </a:blip>
+                    <a:stretch>
+                      <a:fillRect/>
+                    </a:stretch>
+                  </pic:blipFill>
+                  <pic:spPr>
+                    <a:xfrm>
+                      <a:off x="0" y="0"/>
+                      <a:ext cx="2656293" cy="1466665"/>
+                    </a:xfrm>
+                    <a:prstGeom prst="rect">
+                      <a:avLst/>
+                    </a:prstGeom>
+                  </pic:spPr>
+                </pic:pic>
+              </a:graphicData>
+            </a:graphic>
+          </wp:inline>
+        </w:drawing>
+      </w:r>
+    </w:p>
+    <w:p>
+      <w:pPr>
+        <w:jc w:val="center"/>
+      </w:pPr>
+      <w:r>
+        <w:t xml:space="preserve">Рисунок </w:t>
+      </w:r>
+      <w:fldSimple w:instr=" SEQ Рисунок \* ARABIC ">
+        <w:r>
+          <w:rPr>
+            <w:noProof/>
+          </w:rPr>
+          <w:t>30</w:t>
+        </w:r>
+      </w:fldSimple>
+      <w:r>
+        <w:t xml:space="preserve"> - </w:t>
+      </w:r>
+      <w:r>
+        <w:t xml:space="preserve">Диаграмма последовательности взаимодействия пользователя с </w:t>
+      </w:r>
+      <w:r>
+        <w:t>разделом</w:t>
+      </w:r>
+      <w:r>
+        <w:t xml:space="preserve"> "Выход"</w:t>
+      </w:r>
+    </w:p>
+    <w:p/>
+    <w:p>
+      <w:pPr>
+        <w:pStyle w:val="af5"/>
+      </w:pPr>
+      <w:r>
+        <w:t xml:space="preserve">При нажатии кнопки </w:t>
+      </w:r>
+      <w:r>
+        <w:rPr>
+          <w:lang w:val="en-US"/>
+        </w:rPr>
+        <w:t>Enter</w:t>
+      </w:r>
+      <w:r>
+        <w:t>, когда в фокусе находится пункт меню «Выход» пользователь завершает работу приложения.</w:t>
+      </w:r>
+    </w:p>
+    <w:p>
+      <w:pPr>
+        <w:pStyle w:val="af5"/>
+        <w:rPr>
+          <w:lang w:val="en-US"/>
+        </w:rPr>
+      </w:pPr>
+    </w:p>
+    <w:p>
+      <w:pPr>
+        <w:pStyle w:val="af5"/>
+      </w:pPr>
+      <w:r>
+        <w:t>Переход в раздел «Начать игру».</w:t>
+      </w:r>
+    </w:p>
+    <w:p>
+      <w:pPr>
+        <w:pStyle w:val="af5"/>
+      </w:pPr>
+    </w:p>
+    <w:p>
+      <w:pPr>
+        <w:pStyle w:val="af5"/>
+        <w:keepNext/>
+        <w:jc w:val="center"/>
+      </w:pPr>
+      <w:r>
+        <w:rPr>
+          <w:noProof/>
+          <w:lang w:val="en-US"/>
+        </w:rPr>
+        <w:drawing>
+          <wp:inline distT="0" distB="0" distL="0" distR="0">
+            <wp:extent cx="3923995" cy="1961998"/>
+            <wp:effectExtent l="0" t="0" r="635" b="635"/>
+            <wp:docPr id="34" name="Рисунок 34"/>
+            <wp:cNvGraphicFramePr>
+              <a:graphicFrameLocks xmlns:a="http://schemas.openxmlformats.org/drawingml/2006/main" noChangeAspect="1"/>
+            </wp:cNvGraphicFramePr>
+            <a:graphic xmlns:a="http://schemas.openxmlformats.org/drawingml/2006/main">
+              <a:graphicData uri="http://schemas.openxmlformats.org/drawingml/2006/picture">
+                <pic:pic xmlns:pic="http://schemas.openxmlformats.org/drawingml/2006/picture">
+                  <pic:nvPicPr>
+                    <pic:cNvPr id="34" name="sdGame.png"/>
+                    <pic:cNvPicPr/>
+                  </pic:nvPicPr>
+                  <pic:blipFill>
+                    <a:blip r:embed="rId39">
+                      <a:extLst>
+                        <a:ext uri="{28A0092B-C50C-407E-A947-70E740481C1C}">
+                          <a14:useLocalDpi xmlns:a14="http://schemas.microsoft.com/office/drawing/2010/main" val="0"/>
+                        </a:ext>
+                      </a:extLst>
+                    </a:blip>
+                    <a:stretch>
+                      <a:fillRect/>
+                    </a:stretch>
+                  </pic:blipFill>
+                  <pic:spPr>
+                    <a:xfrm>
+                      <a:off x="0" y="0"/>
+                      <a:ext cx="3949067" cy="1974534"/>
+                    </a:xfrm>
+                    <a:prstGeom prst="rect">
+                      <a:avLst/>
+                    </a:prstGeom>
+                  </pic:spPr>
+                </pic:pic>
+              </a:graphicData>
+            </a:graphic>
+          </wp:inline>
+        </w:drawing>
+      </w:r>
+    </w:p>
+    <w:p>
+      <w:pPr>
+        <w:jc w:val="center"/>
+      </w:pPr>
+      <w:r>
+        <w:t xml:space="preserve">Рисунок </w:t>
+      </w:r>
+      <w:fldSimple w:instr=" SEQ Рисунок \* ARABIC ">
+        <w:r>
+          <w:rPr>
+            <w:noProof/>
+          </w:rPr>
+          <w:t>31</w:t>
+        </w:r>
+      </w:fldSimple>
+      <w:r>
+        <w:t xml:space="preserve"> - </w:t>
+      </w:r>
+      <w:r>
+        <w:t>Общая диаграмма последовательности взаимодействия пользователя с разделом "Начать игру"</w:t>
+      </w:r>
+    </w:p>
+    <w:p>
+      <w:pPr>
+        <w:rPr>
+          <w:color w:val="000000" w:themeColor="text1"/>
+        </w:rPr>
+      </w:pPr>
+    </w:p>
+    <w:p>
+      <w:pPr>
+        <w:rPr>
+          <w:color w:val="000000" w:themeColor="text1"/>
+        </w:rPr>
+      </w:pPr>
+      <w:r>
+        <w:rPr>
+          <w:color w:val="000000" w:themeColor="text1"/>
+        </w:rPr>
+        <w:t>Подробное рассмотрение игры.</w:t>
+      </w:r>
+    </w:p>
+    <w:p>
+      <w:pPr>
+        <w:rPr>
+          <w:color w:val="000000" w:themeColor="text1"/>
+        </w:rPr>
+      </w:pPr>
+    </w:p>
+    <w:p>
+      <w:pPr>
+        <w:rPr>
+          <w:color w:val="000000" w:themeColor="text1"/>
+        </w:rPr>
+      </w:pPr>
+      <w:r>
+        <w:rPr>
+          <w:color w:val="000000" w:themeColor="text1"/>
+        </w:rPr>
+        <w:t>Игра содержит в себе 10 уровней. При успешном прохождении уровня пользователь переходит на следующий уровень. В противно случае есть два варианта развития событий:</w:t>
+      </w:r>
+    </w:p>
+    <w:p>
+      <w:pPr>
+        <w:rPr>
+          <w:color w:val="000000" w:themeColor="text1"/>
+        </w:rPr>
+      </w:pPr>
+      <w:r>
+        <w:rPr>
+          <w:color w:val="000000" w:themeColor="text1"/>
+        </w:rPr>
+        <w:t>1. Если текущий уровень игрока меньше 8: уровень начинается заново.</w:t>
+      </w:r>
+    </w:p>
+    <w:p>
+      <w:pPr>
+        <w:rPr>
+          <w:color w:val="000000" w:themeColor="text1"/>
+        </w:rPr>
+      </w:pPr>
+      <w:r>
+        <w:rPr>
+          <w:color w:val="000000" w:themeColor="text1"/>
+        </w:rPr>
+        <w:t xml:space="preserve">2. Если текущий уровень игрока </w:t>
+      </w:r>
+      <w:r>
+        <w:rPr>
+          <w:color w:val="000000" w:themeColor="text1"/>
+        </w:rPr>
+        <w:t>больше или равен</w:t>
+      </w:r>
+      <w:r>
+        <w:rPr>
+          <w:color w:val="000000" w:themeColor="text1"/>
+        </w:rPr>
+        <w:t xml:space="preserve"> </w:t>
+      </w:r>
+      <w:r>
+        <w:rPr>
+          <w:color w:val="000000" w:themeColor="text1"/>
+        </w:rPr>
+        <w:t>8: пользователя отбрасывает на один уровень назад.</w:t>
+      </w:r>
+    </w:p>
+    <w:p>
+      <w:pPr>
+        <w:keepNext/>
+        <w:jc w:val="center"/>
+      </w:pPr>
+      <w:r>
+        <w:rPr>
+          <w:noProof/>
+        </w:rPr>
+        <w:lastRenderedPageBreak/>
+        <w:drawing>
+          <wp:inline distT="0" distB="0" distL="0" distR="0">
+            <wp:extent cx="4179234" cy="2235858"/>
+            <wp:effectExtent l="0" t="0" r="0" b="0"/>
+            <wp:docPr id="41" name="Рисунок 41"/>
+            <wp:cNvGraphicFramePr>
+              <a:graphicFrameLocks xmlns:a="http://schemas.openxmlformats.org/drawingml/2006/main" noChangeAspect="1"/>
+            </wp:cNvGraphicFramePr>
+            <a:graphic xmlns:a="http://schemas.openxmlformats.org/drawingml/2006/main">
+              <a:graphicData uri="http://schemas.openxmlformats.org/drawingml/2006/picture">
+                <pic:pic xmlns:pic="http://schemas.openxmlformats.org/drawingml/2006/picture">
+                  <pic:nvPicPr>
+                    <pic:cNvPr id="41" name="saStartLevel.png"/>
+                    <pic:cNvPicPr/>
+                  </pic:nvPicPr>
+                  <pic:blipFill>
+                    <a:blip r:embed="rId40">
+                      <a:extLst>
+                        <a:ext uri="{28A0092B-C50C-407E-A947-70E740481C1C}">
+                          <a14:useLocalDpi xmlns:a14="http://schemas.microsoft.com/office/drawing/2010/main" val="0"/>
+                        </a:ext>
+                      </a:extLst>
+                    </a:blip>
+                    <a:stretch>
+                      <a:fillRect/>
+                    </a:stretch>
+                  </pic:blipFill>
+                  <pic:spPr>
+                    <a:xfrm>
+                      <a:off x="0" y="0"/>
+                      <a:ext cx="4206368" cy="2250374"/>
+                    </a:xfrm>
+                    <a:prstGeom prst="rect">
+                      <a:avLst/>
+                    </a:prstGeom>
+                  </pic:spPr>
+                </pic:pic>
+              </a:graphicData>
+            </a:graphic>
+          </wp:inline>
+        </w:drawing>
+      </w:r>
+    </w:p>
+    <w:p>
+      <w:pPr>
+        <w:jc w:val="center"/>
+        <w:rPr>
+          <w:color w:val="000000" w:themeColor="text1"/>
+        </w:rPr>
+      </w:pPr>
+      <w:r>
+        <w:t xml:space="preserve">Рисунок </w:t>
+      </w:r>
+      <w:fldSimple w:instr=" SEQ Рисунок \* ARABIC ">
+        <w:r>
+          <w:rPr>
+            <w:noProof/>
+          </w:rPr>
+          <w:t>32</w:t>
+        </w:r>
+      </w:fldSimple>
+      <w:r>
+        <w:t xml:space="preserve"> - </w:t>
+      </w:r>
+      <w:r>
+        <w:t>Диаграмма активности перехода пользователя по уровням</w:t>
+      </w:r>
+    </w:p>
+    <w:p>
+      <w:pPr>
+        <w:rPr>
+          <w:color w:val="000000" w:themeColor="text1"/>
+        </w:rPr>
+      </w:pPr>
+    </w:p>
+    <w:p>
+      <w:pPr>
+        <w:rPr>
+          <w:color w:val="000000" w:themeColor="text1"/>
+          <w:lang w:val="en-US"/>
+        </w:rPr>
+      </w:pPr>
+      <w:r>
+        <w:rPr>
+          <w:color w:val="000000" w:themeColor="text1"/>
+        </w:rPr>
+        <w:t>Каждый игровой объект в течение уровня может находиться в 4 состояниях (рисунок 1</w:t>
+      </w:r>
+      <w:r>
+        <w:rPr>
+          <w:color w:val="000000" w:themeColor="text1"/>
+        </w:rPr>
+        <w:t>6</w:t>
+      </w:r>
+      <w:r>
+        <w:rPr>
+          <w:color w:val="000000" w:themeColor="text1"/>
+        </w:rPr>
+        <w:t xml:space="preserve">). </w:t>
+      </w:r>
+      <w:r>
+        <w:rPr>
+          <w:color w:val="000000" w:themeColor="text1"/>
+        </w:rPr>
+        <w:t>Каждый игровой объект проходит все эти стадии на каждом уровне. Переход по стадиям осуществляется при наступлении соответствующих событий.</w:t>
+      </w:r>
+    </w:p>
+    <w:p>
+      <w:pPr>
+        <w:keepNext/>
+        <w:jc w:val="center"/>
+      </w:pPr>
+      <w:r>
+        <w:rPr>
+          <w:noProof/>
+        </w:rPr>
+        <w:drawing>
+          <wp:inline distT="0" distB="0" distL="0" distR="0" wp14:anchorId="5587A2FD" wp14:editId="5C581C97">
+            <wp:extent cx="4458005" cy="518570"/>
+            <wp:effectExtent l="0" t="0" r="0" b="0"/>
+            <wp:docPr id="20" name="Рисунок 20"/>
+            <wp:cNvGraphicFramePr>
+              <a:graphicFrameLocks xmlns:a="http://schemas.openxmlformats.org/drawingml/2006/main" noChangeAspect="1"/>
+            </wp:cNvGraphicFramePr>
+            <a:graphic xmlns:a="http://schemas.openxmlformats.org/drawingml/2006/main">
+              <a:graphicData uri="http://schemas.openxmlformats.org/drawingml/2006/picture">
+                <pic:pic xmlns:pic="http://schemas.openxmlformats.org/drawingml/2006/picture">
+                  <pic:nvPicPr>
+                    <pic:cNvPr id="1" name=""/>
+                    <pic:cNvPicPr/>
+                  </pic:nvPicPr>
+                  <pic:blipFill>
+                    <a:blip r:embed="rId41"/>
+                    <a:stretch>
+                      <a:fillRect/>
+                    </a:stretch>
+                  </pic:blipFill>
+                  <pic:spPr>
+                    <a:xfrm>
+                      <a:off x="0" y="0"/>
+                      <a:ext cx="4574686" cy="532143"/>
+                    </a:xfrm>
+                    <a:prstGeom prst="rect">
+                      <a:avLst/>
+                    </a:prstGeom>
+                  </pic:spPr>
+                </pic:pic>
+              </a:graphicData>
+            </a:graphic>
+          </wp:inline>
+        </w:drawing>
+      </w:r>
+    </w:p>
+    <w:p>
+      <w:pPr>
+        <w:jc w:val="center"/>
+      </w:pPr>
+      <w:r>
+        <w:t xml:space="preserve">Рисунок </w:t>
+      </w:r>
+      <w:r>
+        <w:rPr>
+          <w:noProof/>
+        </w:rPr>
+        <w:fldChar w:fldCharType="begin"/>
+      </w:r>
+      <w:r>
+        <w:rPr>
+          <w:noProof/>
+        </w:rPr>
+        <w:instrText xml:space="preserve"> SEQ Рисунок \* ARABIC </w:instrText>
+      </w:r>
+      <w:r>
+        <w:rPr>
+          <w:noProof/>
+        </w:rPr>
+        <w:fldChar w:fldCharType="separate"/>
+      </w:r>
+      <w:r>
+        <w:rPr>
+          <w:noProof/>
+        </w:rPr>
+        <w:t>33</w:t>
+      </w:r>
+      <w:r>
+        <w:rPr>
+          <w:noProof/>
+        </w:rPr>
+        <w:fldChar w:fldCharType="end"/>
+      </w:r>
+      <w:r>
         <w:t xml:space="preserve"> - Состояния игрового объекта</w:t>
       </w:r>
     </w:p>
+    <w:p>
+      <w:pPr>
+        <w:rPr>
+          <w:lang w:val="en-US"/>
+        </w:rPr>
+      </w:pPr>
+      <w:r>
+        <w:rPr>
+          <w:b/>
+        </w:rPr>
+        <w:t>Неактивный</w:t>
+      </w:r>
+      <w:r>
+        <w:t>.</w:t>
+      </w:r>
+      <w:r>
+        <w:t xml:space="preserve"> </w:t>
+      </w:r>
+      <w:r>
+        <w:t>В</w:t>
+      </w:r>
+      <w:r>
+        <w:t xml:space="preserve"> этом состоянии игровой объект находится в самом начале уровня</w:t>
+      </w:r>
+      <w:r>
+        <w:t>.</w:t>
+      </w:r>
+      <w:r>
+        <w:t xml:space="preserve"> </w:t>
+      </w:r>
+      <w:r>
+        <w:t>Он не является препятствием и не выдает препятствия в этом состоянии.</w:t>
+      </w:r>
+      <w:r>
+        <w:t xml:space="preserve"> Игровой квадрат может проходить сквозь него.</w:t>
+      </w:r>
+    </w:p>
+    <w:p>
+      <w:r>
+        <w:rPr>
+          <w:b/>
+        </w:rPr>
+        <w:t>Событие 1</w:t>
+      </w:r>
+      <w:r>
+        <w:t xml:space="preserve">: первое столкновение (съедение) игрового квадрата. (Переход в состояние </w:t>
+      </w:r>
+      <w:r>
+        <w:t>«П</w:t>
+      </w:r>
+      <w:r>
+        <w:t>репятствие</w:t>
+      </w:r>
+      <w:r>
+        <w:t>»</w:t>
+      </w:r>
+      <w:r>
+        <w:t>).</w:t>
+      </w:r>
+    </w:p>
+    <w:p>
+      <w:r>
+        <w:rPr>
+          <w:b/>
+        </w:rPr>
+        <w:t>П</w:t>
+      </w:r>
+      <w:r>
+        <w:rPr>
+          <w:b/>
+        </w:rPr>
+        <w:t>репятствие</w:t>
+      </w:r>
+      <w:r>
+        <w:t>. В этом состоянии игровой объект сам является препятствием и начинает выдавать другие препятствия, если у него есть такая функция. При столкновении игрового квадрата с игровым объектом в этом состоянии приведёт к смерти игрового квадрата.</w:t>
+      </w:r>
+    </w:p>
+    <w:p>
+      <w:r>
+        <w:rPr>
+          <w:b/>
+        </w:rPr>
+        <w:t>Событие 2</w:t>
+      </w:r>
+      <w:r>
+        <w:t xml:space="preserve">: размер игрового </w:t>
+      </w:r>
+      <w:r>
+        <w:t>квадрата стал равен (или больше) размера игрового объекта. (Переход в состояние «</w:t>
+      </w:r>
+      <w:r>
+        <w:t>Еда</w:t>
+      </w:r>
+      <w:r>
+        <w:t>»)</w:t>
+      </w:r>
+    </w:p>
+    <w:p>
+      <w:r>
+        <w:rPr>
+          <w:b/>
+        </w:rPr>
+        <w:t>Еда</w:t>
+      </w:r>
+      <w:r>
+        <w:t>. В этом состоянии объект уже не является препятствием, но всё также продолжает выдавать препятствие, если он имеет такую функцию.</w:t>
+      </w:r>
+    </w:p>
+    <w:p>
+      <w:r>
+        <w:rPr>
+          <w:b/>
+        </w:rPr>
+        <w:t>Событие 3</w:t>
+      </w:r>
+      <w:r>
+        <w:t>: игровой объект столкнулся (пересекся) с игровым квадратом. (Переход в состояние «Съеден»)</w:t>
+      </w:r>
+    </w:p>
+    <w:p>
+      <w:r>
+        <w:rPr>
+          <w:b/>
+        </w:rPr>
+        <w:t>Съеден</w:t>
+      </w:r>
+      <w:r>
+        <w:t>. В этом состоянии игровой объект исчезает с игрового поля</w:t>
+      </w:r>
+      <w:r>
+        <w:t>, он перестает выдавать препятствия, все выданные им ранее препятствия также исчезают с игрового поля.</w:t>
+      </w:r>
+    </w:p>
+    <w:p>
+      <w:pPr>
+        <w:keepNext/>
+        <w:jc w:val="center"/>
+      </w:pPr>
+      <w:r>
+        <w:rPr>
+          <w:noProof/>
+        </w:rPr>
+        <w:lastRenderedPageBreak/>
+        <w:drawing>
+          <wp:inline distT="0" distB="0" distL="0" distR="0">
+            <wp:extent cx="4743298" cy="2901245"/>
+            <wp:effectExtent l="0" t="0" r="635" b="0"/>
+            <wp:docPr id="22" name="Рисунок 22"/>
+            <wp:cNvGraphicFramePr>
+              <a:graphicFrameLocks xmlns:a="http://schemas.openxmlformats.org/drawingml/2006/main" noChangeAspect="1"/>
+            </wp:cNvGraphicFramePr>
+            <a:graphic xmlns:a="http://schemas.openxmlformats.org/drawingml/2006/main">
+              <a:graphicData uri="http://schemas.openxmlformats.org/drawingml/2006/picture">
+                <pic:pic xmlns:pic="http://schemas.openxmlformats.org/drawingml/2006/picture">
+                  <pic:nvPicPr>
+                    <pic:cNvPr id="22" name="sdStatementsPlayedObject.png"/>
+                    <pic:cNvPicPr/>
+                  </pic:nvPicPr>
+                  <pic:blipFill>
+                    <a:blip r:embed="rId42">
+                      <a:extLst>
+                        <a:ext uri="{28A0092B-C50C-407E-A947-70E740481C1C}">
+                          <a14:useLocalDpi xmlns:a14="http://schemas.microsoft.com/office/drawing/2010/main" val="0"/>
+                        </a:ext>
+                      </a:extLst>
+                    </a:blip>
+                    <a:stretch>
+                      <a:fillRect/>
+                    </a:stretch>
+                  </pic:blipFill>
+                  <pic:spPr>
+                    <a:xfrm>
+                      <a:off x="0" y="0"/>
+                      <a:ext cx="4781118" cy="2924378"/>
+                    </a:xfrm>
+                    <a:prstGeom prst="rect">
+                      <a:avLst/>
+                    </a:prstGeom>
+                  </pic:spPr>
+                </pic:pic>
+              </a:graphicData>
+            </a:graphic>
+          </wp:inline>
+        </w:drawing>
+      </w:r>
+    </w:p>
+    <w:p>
+      <w:pPr>
+        <w:jc w:val="center"/>
+      </w:pPr>
+      <w:r>
+        <w:t xml:space="preserve">Рисунок </w:t>
+      </w:r>
+      <w:fldSimple w:instr=" SEQ Рисунок \* ARABIC ">
+        <w:r>
+          <w:rPr>
+            <w:noProof/>
+          </w:rPr>
+          <w:t>34</w:t>
+        </w:r>
+      </w:fldSimple>
+      <w:r>
+        <w:t xml:space="preserve"> - Диаграмма последовательности </w:t>
+      </w:r>
+      <w:r>
+        <w:t>изменения</w:t>
+      </w:r>
+      <w:r>
+        <w:t xml:space="preserve"> состояний игрового объекта</w:t>
+      </w:r>
+    </w:p>
+    <w:p>
+      <w:pPr>
+        <w:jc w:val="center"/>
+      </w:pPr>
+    </w:p>
+    <w:p>
+      <w:r>
+        <w:t xml:space="preserve">В процессе игры игровые объекты (шестиугольник, треугольник, круг, прямоугольник, квадрат) и постоянный съедобный квадрат никак не взаимодействуют между собой. Только игровой квадрат может взаимодействовать с другими игровыми объектами. </w:t>
+      </w:r>
+    </w:p>
+    <w:p>
+      <w:pPr>
+        <w:keepNext/>
+        <w:jc w:val="center"/>
+      </w:pPr>
+      <w:r>
+        <w:rPr>
+          <w:noProof/>
+        </w:rPr>
+        <w:drawing>
+          <wp:inline distT="0" distB="0" distL="0" distR="0">
+            <wp:extent cx="6659880" cy="3056255"/>
+            <wp:effectExtent l="0" t="0" r="7620" b="0"/>
+            <wp:docPr id="39" name="Рисунок 39"/>
+            <wp:cNvGraphicFramePr>
+              <a:graphicFrameLocks xmlns:a="http://schemas.openxmlformats.org/drawingml/2006/main" noChangeAspect="1"/>
+            </wp:cNvGraphicFramePr>
+            <a:graphic xmlns:a="http://schemas.openxmlformats.org/drawingml/2006/main">
+              <a:graphicData uri="http://schemas.openxmlformats.org/drawingml/2006/picture">
+                <pic:pic xmlns:pic="http://schemas.openxmlformats.org/drawingml/2006/picture">
+                  <pic:nvPicPr>
+                    <pic:cNvPr id="39" name="saInteractionOfTheGameSquareWithObjects.png"/>
+                    <pic:cNvPicPr/>
+                  </pic:nvPicPr>
+                  <pic:blipFill>
+                    <a:blip r:embed="rId43">
+                      <a:extLst>
+                        <a:ext uri="{28A0092B-C50C-407E-A947-70E740481C1C}">
+                          <a14:useLocalDpi xmlns:a14="http://schemas.microsoft.com/office/drawing/2010/main" val="0"/>
+                        </a:ext>
+                      </a:extLst>
+                    </a:blip>
+                    <a:stretch>
+                      <a:fillRect/>
+                    </a:stretch>
+                  </pic:blipFill>
+                  <pic:spPr>
+                    <a:xfrm>
+                      <a:off x="0" y="0"/>
+                      <a:ext cx="6659880" cy="3056255"/>
+                    </a:xfrm>
+                    <a:prstGeom prst="rect">
+                      <a:avLst/>
+                    </a:prstGeom>
+                  </pic:spPr>
+                </pic:pic>
+              </a:graphicData>
+            </a:graphic>
+          </wp:inline>
+        </w:drawing>
+      </w:r>
+    </w:p>
+    <w:p>
+      <w:pPr>
+        <w:jc w:val="center"/>
+        <w:rPr>
+          <w:color w:val="000000" w:themeColor="text1"/>
+        </w:rPr>
+      </w:pPr>
+      <w:r>
+        <w:t xml:space="preserve">Рисунок </w:t>
+      </w:r>
+      <w:r>
+        <w:fldChar w:fldCharType="begin"/>
+      </w:r>
+      <w:r>
+        <w:instrText xml:space="preserve"> SEQ Рисунок \* ARABIC </w:instrText>
+      </w:r>
+      <w:r>
+        <w:fldChar w:fldCharType="separate"/>
+      </w:r>
+      <w:r>
+        <w:rPr>
+          <w:noProof/>
+        </w:rPr>
+        <w:t>35</w:t>
+      </w:r>
+      <w:r>
+        <w:fldChar w:fldCharType="end"/>
+      </w:r>
+      <w:r>
+        <w:t xml:space="preserve"> - Диаграмма активности, описывающая общее взаимодействие игрового квадрата с другими объектами при столкновении на игровом поле</w:t>
+      </w:r>
+    </w:p>
+    <w:p>
+      <w:pPr>
+        <w:rPr>
+          <w:color w:val="000000" w:themeColor="text1"/>
+        </w:rPr>
+      </w:pPr>
+    </w:p>
+    <w:p/>
     <w:p>
       <w:pPr>
         <w:pStyle w:val="a7"/>
@@ -4865,7 +7555,7 @@
     </w:p>
     <w:p/>
     <w:sectPr>
-      <w:headerReference w:type="default" r:id="rId24"/>
+      <w:headerReference w:type="default" r:id="rId44"/>
       <w:pgSz w:w="11906" w:h="16838" w:code="9"/>
       <w:pgMar w:top="567" w:right="567" w:bottom="567" w:left="851" w:header="567" w:footer="567" w:gutter="0"/>
       <w:cols w:space="708"/>
@@ -5927,6 +8617,119 @@
     </w:lvl>
   </w:abstractNum>
   <w:abstractNum w:abstractNumId="6" w15:restartNumberingAfterBreak="0">
+    <w:nsid w:val="5B894D91"/>
+    <w:multiLevelType w:val="hybridMultilevel"/>
+    <w:tmpl w:val="FCA01A5E"/>
+    <w:lvl w:ilvl="0" w:tplc="04190001">
+      <w:start w:val="1"/>
+      <w:numFmt w:val="bullet"/>
+      <w:lvlText w:val=""/>
+      <w:lvlJc w:val="left"/>
+      <w:pPr>
+        <w:ind w:left="720" w:hanging="360"/>
+      </w:pPr>
+      <w:rPr>
+        <w:rFonts w:ascii="Symbol" w:hAnsi="Symbol" w:hint="default"/>
+      </w:rPr>
+    </w:lvl>
+    <w:lvl w:ilvl="1" w:tplc="04190003">
+      <w:start w:val="1"/>
+      <w:numFmt w:val="bullet"/>
+      <w:lvlText w:val="o"/>
+      <w:lvlJc w:val="left"/>
+      <w:pPr>
+        <w:ind w:left="1440" w:hanging="360"/>
+      </w:pPr>
+      <w:rPr>
+        <w:rFonts w:ascii="Courier New" w:hAnsi="Courier New" w:cs="Courier New" w:hint="default"/>
+      </w:rPr>
+    </w:lvl>
+    <w:lvl w:ilvl="2" w:tplc="04190005" w:tentative="1">
+      <w:start w:val="1"/>
+      <w:numFmt w:val="bullet"/>
+      <w:lvlText w:val=""/>
+      <w:lvlJc w:val="left"/>
+      <w:pPr>
+        <w:ind w:left="2160" w:hanging="360"/>
+      </w:pPr>
+      <w:rPr>
+        <w:rFonts w:ascii="Wingdings" w:hAnsi="Wingdings" w:hint="default"/>
+      </w:rPr>
+    </w:lvl>
+    <w:lvl w:ilvl="3" w:tplc="04190001" w:tentative="1">
+      <w:start w:val="1"/>
+      <w:numFmt w:val="bullet"/>
+      <w:lvlText w:val=""/>
+      <w:lvlJc w:val="left"/>
+      <w:pPr>
+        <w:ind w:left="2880" w:hanging="360"/>
+      </w:pPr>
+      <w:rPr>
+        <w:rFonts w:ascii="Symbol" w:hAnsi="Symbol" w:hint="default"/>
+      </w:rPr>
+    </w:lvl>
+    <w:lvl w:ilvl="4" w:tplc="04190003" w:tentative="1">
+      <w:start w:val="1"/>
+      <w:numFmt w:val="bullet"/>
+      <w:lvlText w:val="o"/>
+      <w:lvlJc w:val="left"/>
+      <w:pPr>
+        <w:ind w:left="3600" w:hanging="360"/>
+      </w:pPr>
+      <w:rPr>
+        <w:rFonts w:ascii="Courier New" w:hAnsi="Courier New" w:cs="Courier New" w:hint="default"/>
+      </w:rPr>
+    </w:lvl>
+    <w:lvl w:ilvl="5" w:tplc="04190005" w:tentative="1">
+      <w:start w:val="1"/>
+      <w:numFmt w:val="bullet"/>
+      <w:lvlText w:val=""/>
+      <w:lvlJc w:val="left"/>
+      <w:pPr>
+        <w:ind w:left="4320" w:hanging="360"/>
+      </w:pPr>
+      <w:rPr>
+        <w:rFonts w:ascii="Wingdings" w:hAnsi="Wingdings" w:hint="default"/>
+      </w:rPr>
+    </w:lvl>
+    <w:lvl w:ilvl="6" w:tplc="04190001" w:tentative="1">
+      <w:start w:val="1"/>
+      <w:numFmt w:val="bullet"/>
+      <w:lvlText w:val=""/>
+      <w:lvlJc w:val="left"/>
+      <w:pPr>
+        <w:ind w:left="5040" w:hanging="360"/>
+      </w:pPr>
+      <w:rPr>
+        <w:rFonts w:ascii="Symbol" w:hAnsi="Symbol" w:hint="default"/>
+      </w:rPr>
+    </w:lvl>
+    <w:lvl w:ilvl="7" w:tplc="04190003" w:tentative="1">
+      <w:start w:val="1"/>
+      <w:numFmt w:val="bullet"/>
+      <w:lvlText w:val="o"/>
+      <w:lvlJc w:val="left"/>
+      <w:pPr>
+        <w:ind w:left="5760" w:hanging="360"/>
+      </w:pPr>
+      <w:rPr>
+        <w:rFonts w:ascii="Courier New" w:hAnsi="Courier New" w:cs="Courier New" w:hint="default"/>
+      </w:rPr>
+    </w:lvl>
+    <w:lvl w:ilvl="8" w:tplc="04190005" w:tentative="1">
+      <w:start w:val="1"/>
+      <w:numFmt w:val="bullet"/>
+      <w:lvlText w:val=""/>
+      <w:lvlJc w:val="left"/>
+      <w:pPr>
+        <w:ind w:left="6480" w:hanging="360"/>
+      </w:pPr>
+      <w:rPr>
+        <w:rFonts w:ascii="Wingdings" w:hAnsi="Wingdings" w:hint="default"/>
+      </w:rPr>
+    </w:lvl>
+  </w:abstractNum>
+  <w:abstractNum w:abstractNumId="7" w15:restartNumberingAfterBreak="0">
     <w:nsid w:val="63A33553"/>
     <w:multiLevelType w:val="multilevel"/>
     <w:tmpl w:val="8C4232C8"/>
@@ -6012,7 +8815,7 @@
       </w:pPr>
     </w:lvl>
   </w:abstractNum>
-  <w:abstractNum w:abstractNumId="7" w15:restartNumberingAfterBreak="0">
+  <w:abstractNum w:abstractNumId="8" w15:restartNumberingAfterBreak="0">
     <w:nsid w:val="71063E93"/>
     <w:multiLevelType w:val="hybridMultilevel"/>
     <w:tmpl w:val="8E4A3020"/>
@@ -6101,7 +8904,7 @@
       </w:pPr>
     </w:lvl>
   </w:abstractNum>
-  <w:abstractNum w:abstractNumId="8" w15:restartNumberingAfterBreak="0">
+  <w:abstractNum w:abstractNumId="9" w15:restartNumberingAfterBreak="0">
     <w:nsid w:val="7A084D0E"/>
     <w:multiLevelType w:val="hybridMultilevel"/>
     <w:tmpl w:val="8BE07F2C"/>
@@ -6194,13 +8997,13 @@
     <w:abstractNumId w:val="2"/>
   </w:num>
   <w:num w:numId="3">
-    <w:abstractNumId w:val="6"/>
+    <w:abstractNumId w:val="7"/>
   </w:num>
   <w:num w:numId="4">
     <w:abstractNumId w:val="3"/>
   </w:num>
   <w:num w:numId="5">
-    <w:abstractNumId w:val="7"/>
+    <w:abstractNumId w:val="8"/>
   </w:num>
   <w:num w:numId="6">
     <w:abstractNumId w:val="4"/>
@@ -6212,7 +9015,10 @@
     <w:abstractNumId w:val="1"/>
   </w:num>
   <w:num w:numId="9">
-    <w:abstractNumId w:val="8"/>
+    <w:abstractNumId w:val="9"/>
+  </w:num>
+  <w:num w:numId="10">
+    <w:abstractNumId w:val="6"/>
   </w:num>
 </w:numbering>
 </file>
@@ -7286,6 +10092,17 @@
       <w:contextualSpacing/>
     </w:pPr>
   </w:style>
+  <w:style w:type="paragraph" w:styleId="af5">
+    <w:name w:val="No Spacing"/>
+    <w:uiPriority w:val="1"/>
+    <w:qFormat/>
+    <w:rsid w:val="004F26D1"/>
+    <w:rPr>
+      <w:sz w:val="22"/>
+      <w:szCs w:val="22"/>
+      <w:lang w:eastAsia="en-US"/>
+    </w:rPr>
+  </w:style>
 </w:styles>
 </file>
 
@@ -7589,7 +10406,7 @@
 </file>
 
 <file path=customXml/itemProps1.xml><?xml version="1.0" encoding="utf-8"?>
-<ds:datastoreItem xmlns:ds="http://schemas.openxmlformats.org/officeDocument/2006/customXml" ds:itemID="{71857E2A-FC5B-4B48-AC3F-855F16557943}">
+<ds:datastoreItem xmlns:ds="http://schemas.openxmlformats.org/officeDocument/2006/customXml" ds:itemID="{9318D68A-EFDA-42E5-A629-92BD06C9691F}">
   <ds:schemaRefs>
     <ds:schemaRef ds:uri="http://schemas.openxmlformats.org/officeDocument/2006/bibliography"/>
   </ds:schemaRefs>

</xml_diff>